<commit_message>
documentación de la parte 1, solo falta la conclusión
</commit_message>
<xml_diff>
--- a/parte1/Memoria de la Práctica 1.docx
+++ b/parte1/Memoria de la Práctica 1.docx
@@ -293,6 +293,13 @@
           <w:bCs/>
         </w:rPr>
       </w:pPr>
+      <w:r>
+        <w:rPr>
+          <w:b/>
+          <w:bCs/>
+        </w:rPr>
+        <w:t>parte1/</w:t>
+      </w:r>
       <w:proofErr w:type="spellStart"/>
       <w:r>
         <w:rPr>
@@ -337,6 +344,13 @@
           <w:bCs/>
         </w:rPr>
       </w:pPr>
+      <w:r>
+        <w:rPr>
+          <w:b/>
+          <w:bCs/>
+        </w:rPr>
+        <w:t>parte1/</w:t>
+      </w:r>
       <w:proofErr w:type="spellStart"/>
       <w:r>
         <w:rPr>
@@ -367,35 +381,14 @@
           <w:b/>
           <w:bCs/>
         </w:rPr>
-        <w:t xml:space="preserve"> – Instancias de problemas generadas.</w:t>
-      </w:r>
-    </w:p>
-    <w:p>
-      <w:pPr>
-        <w:numPr>
-          <w:ilvl w:val="0"/>
-          <w:numId w:val="12"/>
-        </w:numPr>
-        <w:rPr>
-          <w:b/>
-          <w:bCs/>
-        </w:rPr>
-      </w:pPr>
-      <w:proofErr w:type="spellStart"/>
-      <w:r>
-        <w:rPr>
-          <w:b/>
-          <w:bCs/>
-        </w:rPr>
-        <w:t>pddl</w:t>
-      </w:r>
-      <w:proofErr w:type="spellEnd"/>
-      <w:r>
-        <w:rPr>
-          <w:b/>
-          <w:bCs/>
-        </w:rPr>
-        <w:t>/problema-parte-2.pddl – Variante extendida del problema.</w:t>
+        <w:t xml:space="preserve"> – Instancia de problema</w:t>
+      </w:r>
+      <w:r>
+        <w:rPr>
+          <w:b/>
+          <w:bCs/>
+        </w:rPr>
+        <w:t xml:space="preserve"> generado como prueba</w:t>
       </w:r>
     </w:p>
     <w:p>
@@ -429,7 +422,33 @@
           <w:b/>
           <w:bCs/>
         </w:rPr>
-        <w:t>src/generate_problem.py – Script en Python para la generación de problemas.</w:t>
+        <w:t>parte1/generador</w:t>
+      </w:r>
+      <w:r>
+        <w:rPr>
+          <w:b/>
+          <w:bCs/>
+        </w:rPr>
+        <w:t>/generate_problem.py – Script en Python para la generación de problemas.</w:t>
+      </w:r>
+    </w:p>
+    <w:p>
+      <w:pPr>
+        <w:numPr>
+          <w:ilvl w:val="0"/>
+          <w:numId w:val="13"/>
+        </w:numPr>
+        <w:rPr>
+          <w:b/>
+          <w:bCs/>
+        </w:rPr>
+      </w:pPr>
+      <w:r>
+        <w:rPr>
+          <w:b/>
+          <w:bCs/>
+        </w:rPr>
+        <w:t>parte1/generador/test_planiffier.py – Script en Python para generar gráficos de eficiencia de los planificadores dados.</w:t>
       </w:r>
     </w:p>
     <w:p>
@@ -559,13 +578,15 @@
           <w:bCs/>
         </w:rPr>
       </w:pPr>
-      <w:r>
-        <w:rPr>
-          <w:b/>
-          <w:bCs/>
-        </w:rPr>
-        <w:t>Resultados</w:t>
-      </w:r>
+      <w:proofErr w:type="spellStart"/>
+      <w:r>
+        <w:rPr>
+          <w:b/>
+          <w:bCs/>
+        </w:rPr>
+        <w:t>ProblemasGenerados</w:t>
+      </w:r>
+      <w:proofErr w:type="spellEnd"/>
     </w:p>
     <w:p>
       <w:pPr>
@@ -583,26 +604,7 @@
           <w:b/>
           <w:bCs/>
         </w:rPr>
-        <w:t>planner_results_ff.csv, planner_results_sgplan40.csv – Datos obtenidos de los experimentos.</w:t>
-      </w:r>
-    </w:p>
-    <w:p>
-      <w:pPr>
-        <w:numPr>
-          <w:ilvl w:val="0"/>
-          <w:numId w:val="15"/>
-        </w:numPr>
-        <w:rPr>
-          <w:b/>
-          <w:bCs/>
-        </w:rPr>
-      </w:pPr>
-      <w:r>
-        <w:rPr>
-          <w:b/>
-          <w:bCs/>
-        </w:rPr>
-        <w:t>planner_performance_ff.png, planner_performance_sgplan40.png – Gráficas de rendimiento de los planificadores.</w:t>
+        <w:t>almacenamiento de problemas generados por el generador de problemas</w:t>
       </w:r>
     </w:p>
     <w:p>
@@ -724,6 +726,7 @@
         </w:numPr>
       </w:pPr>
       <w:r>
+        <w:lastRenderedPageBreak/>
         <w:t>b</w:t>
       </w:r>
       <w:r>
@@ -738,11 +741,7 @@
       </w:r>
       <w:proofErr w:type="gramEnd"/>
       <w:r>
-        <w:t xml:space="preserve"> de esta forma, </w:t>
-      </w:r>
-      <w:r>
-        <w:lastRenderedPageBreak/>
-        <w:t xml:space="preserve">incluso aplicando funcionalidades equivalentes, es capaz de </w:t>
+        <w:t xml:space="preserve"> de esta forma, incluso aplicando funcionalidades equivalentes, es capaz de </w:t>
       </w:r>
       <w:r>
         <w:t>ser una aplicación mucho más escalable.</w:t>
@@ -1199,6 +1198,7 @@
         </w:numPr>
       </w:pPr>
       <w:r>
+        <w:lastRenderedPageBreak/>
         <w:t>El dron sostiene la caja con el brazo (</w:t>
       </w:r>
       <w:proofErr w:type="gramStart"/>
@@ -1218,7 +1218,6 @@
         </w:numPr>
       </w:pPr>
       <w:r>
-        <w:lastRenderedPageBreak/>
         <w:t>La caja ya no está en la localización (</w:t>
       </w:r>
       <w:proofErr w:type="spellStart"/>
@@ -1715,6 +1714,7 @@
         </w:numPr>
       </w:pPr>
       <w:r>
+        <w:lastRenderedPageBreak/>
         <w:t>Problema básico con pocas entidades.</w:t>
       </w:r>
     </w:p>
@@ -1726,7 +1726,6 @@
         </w:numPr>
       </w:pPr>
       <w:r>
-        <w:lastRenderedPageBreak/>
         <w:t>Problema más complejo con múltiples localizaciones y restricciones.</w:t>
       </w:r>
     </w:p>
@@ -2188,7 +2187,6 @@
           <w:bCs/>
           <w:u w:val="single"/>
         </w:rPr>
-        <w:lastRenderedPageBreak/>
         <w:t>FUNCIÓN PRINCIPAL/MAIN:</w:t>
       </w:r>
     </w:p>
@@ -3010,7 +3008,6 @@
         <w:rPr>
           <w:b/>
           <w:bCs/>
-          <w:lang w:val="en-GB"/>
         </w:rPr>
         <w:lastRenderedPageBreak/>
         <w:t>find_newest_problem_file</w:t>
@@ -3020,16 +3017,23 @@
         <w:rPr>
           <w:b/>
           <w:bCs/>
-          <w:lang w:val="en-GB"/>
-        </w:rPr>
-        <w:t>(directory</w:t>
-      </w:r>
+        </w:rPr>
+        <w:t>(</w:t>
+      </w:r>
+      <w:proofErr w:type="spellStart"/>
+      <w:r>
+        <w:rPr>
+          <w:b/>
+          <w:bCs/>
+        </w:rPr>
+        <w:t>directory</w:t>
+      </w:r>
+      <w:proofErr w:type="spellEnd"/>
       <w:proofErr w:type="gramStart"/>
       <w:r>
         <w:rPr>
           <w:b/>
           <w:bCs/>
-          <w:lang w:val="en-GB"/>
         </w:rPr>
         <w:t>=</w:t>
       </w:r>
@@ -3037,7 +3041,6 @@
         <w:rPr>
           <w:b/>
           <w:bCs/>
-          <w:lang w:val="en-GB"/>
         </w:rPr>
         <w:t>”parte</w:t>
       </w:r>
@@ -3046,55 +3049,18 @@
         <w:rPr>
           <w:b/>
           <w:bCs/>
-          <w:lang w:val="en-GB"/>
-        </w:rPr>
-        <w:t>1/</w:t>
-      </w:r>
-      <w:proofErr w:type="spellStart"/>
-      <w:r>
-        <w:rPr>
-          <w:b/>
-          <w:bCs/>
-          <w:lang w:val="en-GB"/>
-        </w:rPr>
-        <w:t>generadores</w:t>
-      </w:r>
-      <w:proofErr w:type="spellEnd"/>
-      <w:r>
-        <w:rPr>
-          <w:b/>
-          <w:bCs/>
-          <w:lang w:val="en-GB"/>
-        </w:rPr>
-        <w:t>”)</w:t>
-      </w:r>
-      <w:r>
-        <w:rPr>
-          <w:b/>
-          <w:bCs/>
-          <w:lang w:val="en-GB"/>
+        </w:rPr>
+        <w:t>1/generadores”)</w:t>
+      </w:r>
+      <w:r>
+        <w:rPr>
+          <w:b/>
+          <w:bCs/>
         </w:rPr>
         <w:t>:</w:t>
       </w:r>
       <w:r>
-        <w:rPr>
-          <w:lang w:val="en-GB"/>
-        </w:rPr>
-        <w:t xml:space="preserve"> No </w:t>
-      </w:r>
-      <w:proofErr w:type="spellStart"/>
-      <w:r>
-        <w:rPr>
-          <w:lang w:val="en-GB"/>
-        </w:rPr>
-        <w:t>usada</w:t>
-      </w:r>
-      <w:proofErr w:type="spellEnd"/>
-      <w:r>
-        <w:rPr>
-          <w:lang w:val="en-GB"/>
-        </w:rPr>
-        <w:t xml:space="preserve">. </w:t>
+        <w:t xml:space="preserve"> No usada. </w:t>
       </w:r>
       <w:r>
         <w:t xml:space="preserve">Buscaba </w:t>
@@ -3978,11 +3944,94 @@
     </w:p>
     <w:p>
       <w:pPr>
+        <w:pStyle w:val="Prrafodelista"/>
+      </w:pPr>
+    </w:p>
+    <w:p>
+      <w:pPr>
+        <w:pStyle w:val="Prrafodelista"/>
+      </w:pPr>
+      <w:r>
+        <w:lastRenderedPageBreak/>
+        <w:drawing>
+          <wp:anchor distT="0" distB="0" distL="114300" distR="114300" simplePos="0" relativeHeight="251661312" behindDoc="1" locked="0" layoutInCell="1" allowOverlap="1" wp14:anchorId="03598373" wp14:editId="31DBD5B9">
+            <wp:simplePos x="0" y="0"/>
+            <wp:positionH relativeFrom="column">
+              <wp:posOffset>1757680</wp:posOffset>
+            </wp:positionH>
+            <wp:positionV relativeFrom="paragraph">
+              <wp:posOffset>0</wp:posOffset>
+            </wp:positionV>
+            <wp:extent cx="3229610" cy="9264650"/>
+            <wp:effectExtent l="0" t="0" r="8890" b="0"/>
+            <wp:wrapTight wrapText="bothSides">
+              <wp:wrapPolygon edited="0">
+                <wp:start x="0" y="0"/>
+                <wp:lineTo x="0" y="21541"/>
+                <wp:lineTo x="21532" y="21541"/>
+                <wp:lineTo x="21532" y="0"/>
+                <wp:lineTo x="0" y="0"/>
+              </wp:wrapPolygon>
+            </wp:wrapTight>
+            <wp:docPr id="7" name="Imagen 7"/>
+            <wp:cNvGraphicFramePr>
+              <a:graphicFrameLocks xmlns:a="http://schemas.openxmlformats.org/drawingml/2006/main" noChangeAspect="1"/>
+            </wp:cNvGraphicFramePr>
+            <a:graphic xmlns:a="http://schemas.openxmlformats.org/drawingml/2006/main">
+              <a:graphicData uri="http://schemas.openxmlformats.org/drawingml/2006/picture">
+                <pic:pic xmlns:pic="http://schemas.openxmlformats.org/drawingml/2006/picture">
+                  <pic:nvPicPr>
+                    <pic:cNvPr id="1" name=""/>
+                    <pic:cNvPicPr/>
+                  </pic:nvPicPr>
+                  <pic:blipFill>
+                    <a:blip r:embed="rId11">
+                      <a:extLst>
+                        <a:ext uri="{28A0092B-C50C-407E-A947-70E740481C1C}">
+                          <a14:useLocalDpi xmlns:a14="http://schemas.microsoft.com/office/drawing/2010/main" val="0"/>
+                        </a:ext>
+                      </a:extLst>
+                    </a:blip>
+                    <a:stretch>
+                      <a:fillRect/>
+                    </a:stretch>
+                  </pic:blipFill>
+                  <pic:spPr>
+                    <a:xfrm>
+                      <a:off x="0" y="0"/>
+                      <a:ext cx="3229610" cy="9264650"/>
+                    </a:xfrm>
+                    <a:prstGeom prst="rect">
+                      <a:avLst/>
+                    </a:prstGeom>
+                  </pic:spPr>
+                </pic:pic>
+              </a:graphicData>
+            </a:graphic>
+            <wp14:sizeRelH relativeFrom="margin">
+              <wp14:pctWidth>0</wp14:pctWidth>
+            </wp14:sizeRelH>
+            <wp14:sizeRelV relativeFrom="margin">
+              <wp14:pctHeight>0</wp14:pctHeight>
+            </wp14:sizeRelV>
+          </wp:anchor>
+        </w:drawing>
+      </w:r>
+      <w:r>
+        <w:t>Solución:</w:t>
+      </w:r>
+    </w:p>
+    <w:p>
+      <w:pPr>
+        <w:pStyle w:val="Prrafodelista"/>
+      </w:pPr>
+    </w:p>
+    <w:p>
+      <w:pPr>
         <w:pStyle w:val="Ttulo1"/>
         <w:jc w:val="center"/>
       </w:pPr>
       <w:r>
-        <w:lastRenderedPageBreak/>
         <w:t>LPG-TD</w:t>
       </w:r>
       <w:r>
@@ -4126,7 +4175,7 @@
                     </pic:cNvPicPr>
                   </pic:nvPicPr>
                   <pic:blipFill>
-                    <a:blip r:embed="rId11">
+                    <a:blip r:embed="rId12">
                       <a:extLst>
                         <a:ext uri="{28A0092B-C50C-407E-A947-70E740481C1C}">
                           <a14:useLocalDpi xmlns:a14="http://schemas.microsoft.com/office/drawing/2010/main" val="0"/>
@@ -4198,6 +4247,79 @@
       <w:pPr>
         <w:pStyle w:val="Prrafodelista"/>
       </w:pPr>
+      <w:r>
+        <w:lastRenderedPageBreak/>
+        <w:drawing>
+          <wp:anchor distT="0" distB="0" distL="114300" distR="114300" simplePos="0" relativeHeight="251663360" behindDoc="1" locked="0" layoutInCell="1" allowOverlap="1" wp14:anchorId="40223080" wp14:editId="0578473D">
+            <wp:simplePos x="0" y="0"/>
+            <wp:positionH relativeFrom="column">
+              <wp:posOffset>1697498</wp:posOffset>
+            </wp:positionH>
+            <wp:positionV relativeFrom="paragraph">
+              <wp:posOffset>539</wp:posOffset>
+            </wp:positionV>
+            <wp:extent cx="3190240" cy="8892540"/>
+            <wp:effectExtent l="0" t="0" r="0" b="3810"/>
+            <wp:wrapTight wrapText="bothSides">
+              <wp:wrapPolygon edited="0">
+                <wp:start x="0" y="0"/>
+                <wp:lineTo x="0" y="21563"/>
+                <wp:lineTo x="21411" y="21563"/>
+                <wp:lineTo x="21411" y="0"/>
+                <wp:lineTo x="0" y="0"/>
+              </wp:wrapPolygon>
+            </wp:wrapTight>
+            <wp:docPr id="11" name="Imagen 11"/>
+            <wp:cNvGraphicFramePr>
+              <a:graphicFrameLocks xmlns:a="http://schemas.openxmlformats.org/drawingml/2006/main" noChangeAspect="1"/>
+            </wp:cNvGraphicFramePr>
+            <a:graphic xmlns:a="http://schemas.openxmlformats.org/drawingml/2006/main">
+              <a:graphicData uri="http://schemas.openxmlformats.org/drawingml/2006/picture">
+                <pic:pic xmlns:pic="http://schemas.openxmlformats.org/drawingml/2006/picture">
+                  <pic:nvPicPr>
+                    <pic:cNvPr id="1" name=""/>
+                    <pic:cNvPicPr/>
+                  </pic:nvPicPr>
+                  <pic:blipFill>
+                    <a:blip r:embed="rId13">
+                      <a:extLst>
+                        <a:ext uri="{28A0092B-C50C-407E-A947-70E740481C1C}">
+                          <a14:useLocalDpi xmlns:a14="http://schemas.microsoft.com/office/drawing/2010/main" val="0"/>
+                        </a:ext>
+                      </a:extLst>
+                    </a:blip>
+                    <a:stretch>
+                      <a:fillRect/>
+                    </a:stretch>
+                  </pic:blipFill>
+                  <pic:spPr>
+                    <a:xfrm>
+                      <a:off x="0" y="0"/>
+                      <a:ext cx="3190240" cy="8892540"/>
+                    </a:xfrm>
+                    <a:prstGeom prst="rect">
+                      <a:avLst/>
+                    </a:prstGeom>
+                  </pic:spPr>
+                </pic:pic>
+              </a:graphicData>
+            </a:graphic>
+          </wp:anchor>
+        </w:drawing>
+      </w:r>
+      <w:r>
+        <w:t>Solución:</w:t>
+      </w:r>
+    </w:p>
+    <w:p>
+      <w:pPr>
+        <w:pStyle w:val="Prrafodelista"/>
+      </w:pPr>
+    </w:p>
+    <w:p>
+      <w:pPr>
+        <w:pStyle w:val="Prrafodelista"/>
+      </w:pPr>
     </w:p>
     <w:p>
       <w:pPr>
@@ -4205,7 +4327,6 @@
         <w:jc w:val="center"/>
       </w:pPr>
       <w:r>
-        <w:lastRenderedPageBreak/>
         <w:t>SGPLAN40:</w:t>
       </w:r>
     </w:p>
@@ -4361,7 +4482,7 @@
                     </pic:cNvPicPr>
                   </pic:nvPicPr>
                   <pic:blipFill>
-                    <a:blip r:embed="rId12">
+                    <a:blip r:embed="rId14">
                       <a:extLst>
                         <a:ext uri="{28A0092B-C50C-407E-A947-70E740481C1C}">
                           <a14:useLocalDpi xmlns:a14="http://schemas.microsoft.com/office/drawing/2010/main" val="0"/>
@@ -4418,14 +4539,92 @@
       <w:pPr>
         <w:ind w:left="360"/>
       </w:pPr>
-    </w:p>
-    <w:p>
-      <w:pPr>
-        <w:rPr>
-          <w:b/>
-          <w:bCs/>
-        </w:rPr>
-      </w:pPr>
+      <w:r>
+        <w:lastRenderedPageBreak/>
+        <w:drawing>
+          <wp:anchor distT="0" distB="0" distL="114300" distR="114300" simplePos="0" relativeHeight="251662336" behindDoc="1" locked="0" layoutInCell="1" allowOverlap="1" wp14:anchorId="1E671B4B" wp14:editId="64DEE35A">
+            <wp:simplePos x="0" y="0"/>
+            <wp:positionH relativeFrom="column">
+              <wp:posOffset>1981667</wp:posOffset>
+            </wp:positionH>
+            <wp:positionV relativeFrom="paragraph">
+              <wp:posOffset>300</wp:posOffset>
+            </wp:positionV>
+            <wp:extent cx="2827655" cy="8892540"/>
+            <wp:effectExtent l="0" t="0" r="0" b="3810"/>
+            <wp:wrapTight wrapText="bothSides">
+              <wp:wrapPolygon edited="0">
+                <wp:start x="0" y="0"/>
+                <wp:lineTo x="0" y="21563"/>
+                <wp:lineTo x="21391" y="21563"/>
+                <wp:lineTo x="21391" y="0"/>
+                <wp:lineTo x="0" y="0"/>
+              </wp:wrapPolygon>
+            </wp:wrapTight>
+            <wp:docPr id="9" name="Imagen 9"/>
+            <wp:cNvGraphicFramePr>
+              <a:graphicFrameLocks xmlns:a="http://schemas.openxmlformats.org/drawingml/2006/main" noChangeAspect="1"/>
+            </wp:cNvGraphicFramePr>
+            <a:graphic xmlns:a="http://schemas.openxmlformats.org/drawingml/2006/main">
+              <a:graphicData uri="http://schemas.openxmlformats.org/drawingml/2006/picture">
+                <pic:pic xmlns:pic="http://schemas.openxmlformats.org/drawingml/2006/picture">
+                  <pic:nvPicPr>
+                    <pic:cNvPr id="1" name=""/>
+                    <pic:cNvPicPr/>
+                  </pic:nvPicPr>
+                  <pic:blipFill>
+                    <a:blip r:embed="rId15">
+                      <a:extLst>
+                        <a:ext uri="{28A0092B-C50C-407E-A947-70E740481C1C}">
+                          <a14:useLocalDpi xmlns:a14="http://schemas.microsoft.com/office/drawing/2010/main" val="0"/>
+                        </a:ext>
+                      </a:extLst>
+                    </a:blip>
+                    <a:stretch>
+                      <a:fillRect/>
+                    </a:stretch>
+                  </pic:blipFill>
+                  <pic:spPr>
+                    <a:xfrm>
+                      <a:off x="0" y="0"/>
+                      <a:ext cx="2827655" cy="8892540"/>
+                    </a:xfrm>
+                    <a:prstGeom prst="rect">
+                      <a:avLst/>
+                    </a:prstGeom>
+                  </pic:spPr>
+                </pic:pic>
+              </a:graphicData>
+            </a:graphic>
+          </wp:anchor>
+        </w:drawing>
+      </w:r>
+      <w:r>
+        <w:t>Solución:</w:t>
+      </w:r>
+    </w:p>
+    <w:p>
+      <w:pPr>
+        <w:rPr>
+          <w:b/>
+          <w:bCs/>
+        </w:rPr>
+      </w:pPr>
+      <w:r>
+        <w:rPr>
+          <w:b/>
+          <w:bCs/>
+        </w:rPr>
+        <w:lastRenderedPageBreak/>
+        <w:t>Para poder comparar correctamente los distintos modelos, he seleccionado un problema de tamaño 30 para que lo resuelvan todos y lo he dejado en el apartado final de cada</w:t>
+      </w:r>
+      <w:r>
+        <w:rPr>
+          <w:b/>
+          <w:bCs/>
+        </w:rPr>
+        <w:t xml:space="preserve"> planificador con “solución”.</w:t>
+      </w:r>
     </w:p>
     <w:p>
       <w:pPr>
@@ -4439,7 +4638,6 @@
           <w:b/>
           <w:bCs/>
         </w:rPr>
-        <w:lastRenderedPageBreak/>
         <w:t>Comparación de rendimiento</w:t>
       </w:r>
       <w:r>
@@ -4448,210 +4646,63 @@
     </w:p>
     <w:p>
       <w:pPr>
-        <w:numPr>
-          <w:ilvl w:val="1"/>
-          <w:numId w:val="5"/>
-        </w:numPr>
-      </w:pPr>
-      <w:r>
-        <w:t>Pruebas realizadas con distintos tamaños de problema.</w:t>
-      </w:r>
-    </w:p>
-    <w:p>
-      <w:pPr>
-        <w:numPr>
-          <w:ilvl w:val="1"/>
-          <w:numId w:val="5"/>
-        </w:numPr>
-      </w:pPr>
-      <w:r>
-        <w:t>Resultados obtenidos en términos de tiempo y número de pasos.</w:t>
-      </w:r>
-    </w:p>
-    <w:p>
-      <w:pPr>
-        <w:numPr>
-          <w:ilvl w:val="1"/>
-          <w:numId w:val="5"/>
-        </w:numPr>
-      </w:pPr>
-      <w:r>
-        <w:t>Tabla comparativa de planificadores.</w:t>
-      </w:r>
-    </w:p>
-    <w:p>
-      <w:r>
-        <w:pict w14:anchorId="15049C75">
-          <v:rect id="_x0000_i1031" style="width:0;height:1.5pt" o:hralign="center" o:hrstd="t" o:hr="t" fillcolor="#a0a0a0" stroked="f"/>
-        </w:pict>
-      </w:r>
-    </w:p>
-    <w:p>
-      <w:pPr>
-        <w:rPr>
-          <w:b/>
-          <w:bCs/>
-        </w:rPr>
-      </w:pPr>
-      <w:r>
-        <w:rPr>
-          <w:b/>
-          <w:bCs/>
-        </w:rPr>
-        <w:t>3. Resultados y Análisis</w:t>
-      </w:r>
-    </w:p>
-    <w:p>
-      <w:pPr>
-        <w:rPr>
-          <w:b/>
-          <w:bCs/>
-        </w:rPr>
-      </w:pPr>
-      <w:r>
-        <w:rPr>
-          <w:b/>
-          <w:bCs/>
-        </w:rPr>
-        <w:t>3.1 Rendimiento de los Planificadores</w:t>
-      </w:r>
-    </w:p>
-    <w:p>
-      <w:pPr>
-        <w:numPr>
-          <w:ilvl w:val="0"/>
-          <w:numId w:val="6"/>
-        </w:numPr>
-      </w:pPr>
-      <w:r>
-        <w:rPr>
-          <w:b/>
-          <w:bCs/>
-        </w:rPr>
-        <w:t>Resultados experimentales</w:t>
-      </w:r>
-      <w:r>
-        <w:t xml:space="preserve">: </w:t>
-      </w:r>
-    </w:p>
-    <w:p>
-      <w:pPr>
-        <w:numPr>
-          <w:ilvl w:val="1"/>
-          <w:numId w:val="6"/>
-        </w:numPr>
-      </w:pPr>
-      <w:r>
-        <w:t>Tamaño del problema vs. tiempo de ejecución.</w:t>
-      </w:r>
-    </w:p>
-    <w:p>
-      <w:pPr>
-        <w:numPr>
-          <w:ilvl w:val="1"/>
-          <w:numId w:val="6"/>
-        </w:numPr>
-      </w:pPr>
-      <w:r>
-        <w:t>Éxito o fallo en la generación de planes.</w:t>
-      </w:r>
-    </w:p>
-    <w:p>
-      <w:pPr>
-        <w:numPr>
-          <w:ilvl w:val="0"/>
-          <w:numId w:val="6"/>
-        </w:numPr>
-      </w:pPr>
-      <w:r>
-        <w:rPr>
-          <w:b/>
-          <w:bCs/>
-        </w:rPr>
-        <w:t>Gráfica de rendimiento</w:t>
-      </w:r>
-      <w:r>
-        <w:t xml:space="preserve">: </w:t>
-      </w:r>
-    </w:p>
-    <w:p>
-      <w:pPr>
-        <w:numPr>
-          <w:ilvl w:val="1"/>
-          <w:numId w:val="6"/>
-        </w:numPr>
-      </w:pPr>
-      <w:r>
-        <w:t>Relación entre complejidad del problema y tiempo de cómputo.</w:t>
-      </w:r>
-    </w:p>
-    <w:p>
-      <w:pPr>
-        <w:rPr>
-          <w:b/>
-          <w:bCs/>
-        </w:rPr>
-      </w:pPr>
-      <w:r>
-        <w:rPr>
-          <w:b/>
-          <w:bCs/>
-        </w:rPr>
-        <w:t>3.2 Análisis de Resultados</w:t>
-      </w:r>
-    </w:p>
-    <w:p>
-      <w:pPr>
-        <w:numPr>
-          <w:ilvl w:val="0"/>
-          <w:numId w:val="7"/>
-        </w:numPr>
-      </w:pPr>
-      <w:r>
-        <w:rPr>
-          <w:b/>
-          <w:bCs/>
-        </w:rPr>
-        <w:t>Comparación de eficiencia entre planificadores</w:t>
-      </w:r>
-      <w:r>
-        <w:t>.</w:t>
-      </w:r>
-    </w:p>
-    <w:p>
-      <w:pPr>
-        <w:numPr>
-          <w:ilvl w:val="0"/>
-          <w:numId w:val="7"/>
-        </w:numPr>
-      </w:pPr>
-      <w:r>
-        <w:rPr>
-          <w:b/>
-          <w:bCs/>
-        </w:rPr>
-        <w:t>Límites de los planificadores en función del tamaño del problema</w:t>
-      </w:r>
-      <w:r>
-        <w:t>.</w:t>
-      </w:r>
-    </w:p>
-    <w:p>
-      <w:pPr>
-        <w:numPr>
-          <w:ilvl w:val="0"/>
-          <w:numId w:val="7"/>
-        </w:numPr>
-      </w:pPr>
-      <w:r>
-        <w:rPr>
-          <w:b/>
-          <w:bCs/>
-        </w:rPr>
-        <w:t>Discusión de problemas encontrados en la generación de soluciones</w:t>
-      </w:r>
-      <w:r>
-        <w:t>.</w:t>
+        <w:ind w:left="720"/>
+      </w:pPr>
+      <w:r>
+        <w:t>La</w:t>
+      </w:r>
+      <w:r>
+        <w:t xml:space="preserve"> lectura del </w:t>
+      </w:r>
+      <w:r>
+        <w:t>rendimiento de todos los planificadores, apuntan a que el mejor para generar una planificación</w:t>
+      </w:r>
+      <w:r>
+        <w:t xml:space="preserve"> en este contexto, es el SGPLAN-</w:t>
+      </w:r>
+      <w:r>
+        <w:t>40, que es capaz de llegar a encontrar soluciones inferiores 60 segundos de tamaño</w:t>
+      </w:r>
+      <w:r>
+        <w:t xml:space="preserve"> de hasta 103.</w:t>
+      </w:r>
+    </w:p>
+    <w:p>
+      <w:pPr>
+        <w:ind w:left="720"/>
+      </w:pPr>
+      <w:r>
+        <w:t>Además, podemos descartar de forma concluyente al planificador “</w:t>
+      </w:r>
+      <w:proofErr w:type="spellStart"/>
+      <w:r>
+        <w:t>ff</w:t>
+      </w:r>
+      <w:proofErr w:type="spellEnd"/>
+      <w:r>
+        <w:t xml:space="preserve">”, ya que no solo es por poco igual de lento que el </w:t>
+      </w:r>
+      <w:r>
+        <w:t>LPG-TD, sino que tiene muchas menos funcionalidades y genera</w:t>
+      </w:r>
+      <w:r>
+        <w:t xml:space="preserve"> más pasos de los que generan los otros dos planificadores.</w:t>
+      </w:r>
+    </w:p>
+    <w:p>
+      <w:pPr>
+        <w:ind w:left="720"/>
+      </w:pPr>
+      <w:r>
+        <w:t>Por otra parte, el LPG-TD, tiene la capacidad de buscar soluciones de forma simultánea, lo que puede impulsar su uso y de dichas soluciones, comparar para ver la óptima.</w:t>
+      </w:r>
+    </w:p>
+    <w:p>
+      <w:pPr>
+        <w:ind w:left="720"/>
+      </w:pPr>
+      <w:r>
+        <w:t>Sin embargo, y volviendo al planificador inicial, es el más rápido, también optimiza la solución con el fin de encontrar una, aunque no siempre óptima, optimizada.</w:t>
       </w:r>
     </w:p>
     <w:p>
@@ -4674,136 +4725,6 @@
           <w:bCs/>
         </w:rPr>
         <w:t>4. Conclusiones</w:t>
-      </w:r>
-    </w:p>
-    <w:p>
-      <w:pPr>
-        <w:numPr>
-          <w:ilvl w:val="0"/>
-          <w:numId w:val="8"/>
-        </w:numPr>
-      </w:pPr>
-      <w:r>
-        <w:rPr>
-          <w:b/>
-          <w:bCs/>
-        </w:rPr>
-        <w:t>Resumen de hallazgos clave</w:t>
-      </w:r>
-      <w:r>
-        <w:t xml:space="preserve"> en modelado, generación y evaluación.</w:t>
-      </w:r>
-    </w:p>
-    <w:p>
-      <w:pPr>
-        <w:numPr>
-          <w:ilvl w:val="0"/>
-          <w:numId w:val="8"/>
-        </w:numPr>
-      </w:pPr>
-      <w:r>
-        <w:rPr>
-          <w:b/>
-          <w:bCs/>
-        </w:rPr>
-        <w:t>Limitaciones del enfoque utilizado</w:t>
-      </w:r>
-      <w:r>
-        <w:t xml:space="preserve"> y posibles mejoras.</w:t>
-      </w:r>
-    </w:p>
-    <w:p>
-      <w:pPr>
-        <w:numPr>
-          <w:ilvl w:val="0"/>
-          <w:numId w:val="8"/>
-        </w:numPr>
-      </w:pPr>
-      <w:r>
-        <w:rPr>
-          <w:b/>
-          <w:bCs/>
-        </w:rPr>
-        <w:t>Sugerencias para optimización del modelo y del generador de problemas</w:t>
-      </w:r>
-      <w:r>
-        <w:t>.</w:t>
-      </w:r>
-    </w:p>
-    <w:p>
-      <w:r>
-        <w:pict w14:anchorId="3ECB6D92">
-          <v:rect id="_x0000_i1033" style="width:0;height:1.5pt" o:hralign="center" o:hrstd="t" o:hr="t" fillcolor="#a0a0a0" stroked="f"/>
-        </w:pict>
-      </w:r>
-    </w:p>
-    <w:p>
-      <w:pPr>
-        <w:rPr>
-          <w:b/>
-          <w:bCs/>
-        </w:rPr>
-      </w:pPr>
-      <w:r>
-        <w:rPr>
-          <w:b/>
-          <w:bCs/>
-        </w:rPr>
-        <w:t>5. Anexos</w:t>
-      </w:r>
-    </w:p>
-    <w:p>
-      <w:pPr>
-        <w:numPr>
-          <w:ilvl w:val="0"/>
-          <w:numId w:val="9"/>
-        </w:numPr>
-      </w:pPr>
-      <w:r>
-        <w:rPr>
-          <w:b/>
-          <w:bCs/>
-        </w:rPr>
-        <w:t>Código fuente</w:t>
-      </w:r>
-      <w:r>
-        <w:t xml:space="preserve"> de PDDL y Python.</w:t>
-      </w:r>
-    </w:p>
-    <w:p>
-      <w:pPr>
-        <w:numPr>
-          <w:ilvl w:val="0"/>
-          <w:numId w:val="9"/>
-        </w:numPr>
-      </w:pPr>
-      <w:r>
-        <w:rPr>
-          <w:b/>
-          <w:bCs/>
-        </w:rPr>
-        <w:t>Salidas de los planificadores</w:t>
-      </w:r>
-      <w:r>
-        <w:t xml:space="preserve"> con problemas de prueba.</w:t>
-      </w:r>
-    </w:p>
-    <w:p>
-      <w:pPr>
-        <w:numPr>
-          <w:ilvl w:val="0"/>
-          <w:numId w:val="9"/>
-        </w:numPr>
-      </w:pPr>
-      <w:r>
-        <w:rPr>
-          <w:b/>
-          <w:bCs/>
-        </w:rPr>
-        <w:t>Tablas de datos obtenidos en las pruebas</w:t>
-      </w:r>
-      <w:r>
-        <w:t>.</w:t>
       </w:r>
     </w:p>
     <w:p/>

</xml_diff>

<commit_message>
explicación de generador y problemas en la documentación de la segunda parte
</commit_message>
<xml_diff>
--- a/parte1/Memoria de la Práctica 1.docx
+++ b/parte1/Memoria de la Práctica 1.docx
@@ -1,6 +1,6 @@
 
 <file path=word/document.xml><?xml version="1.0" encoding="utf-8"?>
-<w:document xmlns:wpc="http://schemas.microsoft.com/office/word/2010/wordprocessingCanvas" xmlns:cx="http://schemas.microsoft.com/office/drawing/2014/chartex" xmlns:cx1="http://schemas.microsoft.com/office/drawing/2015/9/8/chartex" xmlns:cx2="http://schemas.microsoft.com/office/drawing/2015/10/21/chartex" xmlns:cx3="http://schemas.microsoft.com/office/drawing/2016/5/9/chartex" xmlns:cx4="http://schemas.microsoft.com/office/drawing/2016/5/10/chartex" xmlns:cx5="http://schemas.microsoft.com/office/drawing/2016/5/11/chartex" xmlns:cx6="http://schemas.microsoft.com/office/drawing/2016/5/12/chartex" xmlns:cx7="http://schemas.microsoft.com/office/drawing/2016/5/13/chartex" xmlns:cx8="http://schemas.microsoft.com/office/drawing/2016/5/14/chartex" xmlns:mc="http://schemas.openxmlformats.org/markup-compatibility/2006" xmlns:aink="http://schemas.microsoft.com/office/drawing/2016/ink" xmlns:am3d="http://schemas.microsoft.com/office/drawing/2017/model3d" xmlns:o="urn:schemas-microsoft-com:office:office" xmlns:oel="http://schemas.microsoft.com/office/2019/extlst" xmlns:r="http://schemas.openxmlformats.org/officeDocument/2006/relationships" xmlns:m="http://schemas.openxmlformats.org/officeDocument/2006/math" xmlns:v="urn:schemas-microsoft-com:vml" xmlns:wp14="http://schemas.microsoft.com/office/word/2010/wordprocessingDrawing" xmlns:wp="http://schemas.openxmlformats.org/drawingml/2006/wordprocessingDrawing" xmlns:w10="urn:schemas-microsoft-com:office:word" xmlns:w="http://schemas.openxmlformats.org/wordprocessingml/2006/main" xmlns:w14="http://schemas.microsoft.com/office/word/2010/wordml" xmlns:w15="http://schemas.microsoft.com/office/word/2012/wordml" xmlns:w16cex="http://schemas.microsoft.com/office/word/2018/wordml/cex" xmlns:w16cid="http://schemas.microsoft.com/office/word/2016/wordml/cid" xmlns:w16="http://schemas.microsoft.com/office/word/2018/wordml" xmlns:w16du="http://schemas.microsoft.com/office/word/2023/wordml/word16du" xmlns:w16sdtdh="http://schemas.microsoft.com/office/word/2020/wordml/sdtdatahash" xmlns:w16sdtfl="http://schemas.microsoft.com/office/word/2024/wordml/sdtformatlock" xmlns:w16se="http://schemas.microsoft.com/office/word/2015/wordml/symex" xmlns:wpg="http://schemas.microsoft.com/office/word/2010/wordprocessingGroup" xmlns:wpi="http://schemas.microsoft.com/office/word/2010/wordprocessingInk" xmlns:wne="http://schemas.microsoft.com/office/word/2006/wordml" xmlns:wps="http://schemas.microsoft.com/office/word/2010/wordprocessingShape" mc:Ignorable="w14 w15 w16se w16cid w16 w16cex w16sdtdh w16sdtfl w16du wp14">
+<w:document xmlns:wpc="http://schemas.microsoft.com/office/word/2010/wordprocessingCanvas" xmlns:cx="http://schemas.microsoft.com/office/drawing/2014/chartex" xmlns:cx1="http://schemas.microsoft.com/office/drawing/2015/9/8/chartex" xmlns:cx2="http://schemas.microsoft.com/office/drawing/2015/10/21/chartex" xmlns:cx3="http://schemas.microsoft.com/office/drawing/2016/5/9/chartex" xmlns:cx4="http://schemas.microsoft.com/office/drawing/2016/5/10/chartex" xmlns:cx5="http://schemas.microsoft.com/office/drawing/2016/5/11/chartex" xmlns:cx6="http://schemas.microsoft.com/office/drawing/2016/5/12/chartex" xmlns:cx7="http://schemas.microsoft.com/office/drawing/2016/5/13/chartex" xmlns:cx8="http://schemas.microsoft.com/office/drawing/2016/5/14/chartex" xmlns:mc="http://schemas.openxmlformats.org/markup-compatibility/2006" xmlns:aink="http://schemas.microsoft.com/office/drawing/2016/ink" xmlns:am3d="http://schemas.microsoft.com/office/drawing/2017/model3d" xmlns:o="urn:schemas-microsoft-com:office:office" xmlns:oel="http://schemas.microsoft.com/office/2019/extlst" xmlns:r="http://schemas.openxmlformats.org/officeDocument/2006/relationships" xmlns:m="http://schemas.openxmlformats.org/officeDocument/2006/math" xmlns:v="urn:schemas-microsoft-com:vml" xmlns:wp14="http://schemas.microsoft.com/office/word/2010/wordprocessingDrawing" xmlns:wp="http://schemas.openxmlformats.org/drawingml/2006/wordprocessingDrawing" xmlns:w10="urn:schemas-microsoft-com:office:word" xmlns:w="http://schemas.openxmlformats.org/wordprocessingml/2006/main" xmlns:w14="http://schemas.microsoft.com/office/word/2010/wordml" xmlns:w15="http://schemas.microsoft.com/office/word/2012/wordml" xmlns:w16cex="http://schemas.microsoft.com/office/word/2018/wordml/cex" xmlns:w16cid="http://schemas.microsoft.com/office/word/2016/wordml/cid" xmlns:w16="http://schemas.microsoft.com/office/word/2018/wordml" xmlns:w16sdtdh="http://schemas.microsoft.com/office/word/2020/wordml/sdtdatahash" xmlns:w16se="http://schemas.microsoft.com/office/word/2015/wordml/symex" xmlns:wpg="http://schemas.microsoft.com/office/word/2010/wordprocessingGroup" xmlns:wpi="http://schemas.microsoft.com/office/word/2010/wordprocessingInk" xmlns:wne="http://schemas.microsoft.com/office/word/2006/wordml" xmlns:wps="http://schemas.microsoft.com/office/word/2010/wordprocessingShape" mc:Ignorable="w14 w15 w16se w16cid w16 w16cex w16sdtdh wp14">
   <w:body>
     <w:sdt>
       <w:sdtPr>
@@ -115,7 +115,7 @@
                   </wp:anchor>
                 </w:drawing>
               </mc:Choice>
-              <mc:Fallback>
+              <mc:Fallback xmlns:w16du="http://schemas.microsoft.com/office/word/2023/wordml/word16du" xmlns:w16sdtfl="http://schemas.microsoft.com/office/word/2024/wordml/sdtformatlock">
                 <w:pict>
                   <v:rect w14:anchorId="24D157CA" id="Rectángulo 16" o:spid="_x0000_s1026" style="position:absolute;margin-left:12.4pt;margin-top:17.4pt;width:408.4pt;height:760.1pt;z-index:251665408;visibility:visible;mso-wrap-style:square;mso-width-percent:0;mso-height-percent:960;mso-wrap-distance-left:9pt;mso-wrap-distance-top:0;mso-wrap-distance-right:9pt;mso-wrap-distance-bottom:0;mso-position-horizontal:absolute;mso-position-horizontal-relative:page;mso-position-vertical:absolute;mso-position-vertical-relative:page;mso-width-percent:0;mso-height-percent:960;mso-width-relative:page;mso-height-relative:page;v-text-anchor:middle" o:gfxdata="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" fillcolor="#156082 [3204]" stroked="f">
                     <v:textbox inset="21.6pt,1in,21.6pt">
@@ -262,7 +262,7 @@
                   </wp:anchor>
                 </w:drawing>
               </mc:Choice>
-              <mc:Fallback>
+              <mc:Fallback xmlns:w16du="http://schemas.microsoft.com/office/word/2023/wordml/word16du" xmlns:w16sdtfl="http://schemas.microsoft.com/office/word/2024/wordml/sdtformatlock">
                 <w:pict>
                   <v:rect w14:anchorId="3EA451DF" id="Rectángulo 268" o:spid="_x0000_s1027" style="position:absolute;margin-left:0;margin-top:0;width:148.1pt;height:760.3pt;z-index:251666432;visibility:visible;mso-wrap-style:square;mso-width-percent:242;mso-height-percent:960;mso-left-percent:730;mso-wrap-distance-left:9pt;mso-wrap-distance-top:0;mso-wrap-distance-right:9pt;mso-wrap-distance-bottom:0;mso-position-horizontal-relative:page;mso-position-vertical:center;mso-position-vertical-relative:page;mso-width-percent:242;mso-height-percent:960;mso-left-percent:730;mso-width-relative:page;mso-height-relative:page;v-text-anchor:middle" o:gfxdata="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" fillcolor="#0e2841 [3215]" stroked="f" strokeweight="1pt">
                     <v:textbox inset="14.4pt,,14.4pt">
@@ -403,23 +403,7 @@
                                     <w:sz w:val="32"/>
                                     <w:szCs w:val="32"/>
                                   </w:rPr>
-                                  <w:t xml:space="preserve">Marcos </w:t>
-                                </w:r>
-                                <w:proofErr w:type="spellStart"/>
-                                <w:r>
-                                  <w:rPr>
-                                    <w:sz w:val="32"/>
-                                    <w:szCs w:val="32"/>
-                                  </w:rPr>
-                                  <w:t>Fúster</w:t>
-                                </w:r>
-                                <w:proofErr w:type="spellEnd"/>
-                                <w:r>
-                                  <w:rPr>
-                                    <w:sz w:val="32"/>
-                                    <w:szCs w:val="32"/>
-                                  </w:rPr>
-                                  <w:t xml:space="preserve"> Peña</w:t>
+                                  <w:t>Marcos Fúster Peña</w:t>
                                 </w:r>
                               </w:p>
                               <w:p>
@@ -481,7 +465,7 @@
                   </wp:anchor>
                 </w:drawing>
               </mc:Choice>
-              <mc:Fallback>
+              <mc:Fallback xmlns:w16du="http://schemas.microsoft.com/office/word/2023/wordml/word16du" xmlns:w16sdtfl="http://schemas.microsoft.com/office/word/2024/wordml/sdtformatlock">
                 <w:pict>
                   <v:rect w14:anchorId="470E7899" id="Rectángulo 5" o:spid="_x0000_s1028" style="position:absolute;margin-left:-16.75pt;margin-top:362.05pt;width:305.65pt;height:232.15pt;z-index:251669504;visibility:visible;mso-wrap-style:square;mso-height-percent:0;mso-wrap-distance-left:9pt;mso-wrap-distance-top:0;mso-wrap-distance-right:9pt;mso-wrap-distance-bottom:0;mso-position-horizontal:absolute;mso-position-horizontal-relative:text;mso-position-vertical:absolute;mso-position-vertical-relative:text;mso-height-percent:0;mso-height-relative:margin;v-text-anchor:middle" o:gfxdata="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" fillcolor="#156082 [3204]" strokecolor="#030e13 [484]" strokeweight="1pt">
                     <v:textbox>
@@ -708,21 +692,12 @@
       <w:r>
         <w:t xml:space="preserve"> </w:t>
       </w:r>
-      <w:proofErr w:type="spellStart"/>
-      <w:r>
-        <w:rPr>
-          <w:b/>
-          <w:bCs/>
-        </w:rPr>
-        <w:t>emoria</w:t>
-      </w:r>
-      <w:proofErr w:type="spellEnd"/>
-      <w:r>
-        <w:rPr>
-          <w:b/>
-          <w:bCs/>
-        </w:rPr>
-        <w:t xml:space="preserve"> de la Práctica 1 – Planificación Clásica con PDDL</w:t>
+      <w:r>
+        <w:rPr>
+          <w:b/>
+          <w:bCs/>
+        </w:rPr>
+        <w:t>emoria de la Práctica 1 – Planificación Clásica con PDDL</w:t>
       </w:r>
     </w:p>
     <w:p>
@@ -921,29 +896,8 @@
         <w:t>: Resume los hallazgos clave y propone mejoras futuras.</w:t>
       </w:r>
     </w:p>
-    <w:p>
-      <w:pPr>
-        <w:numPr>
-          <w:ilvl w:val="0"/>
-          <w:numId w:val="11"/>
-        </w:numPr>
-      </w:pPr>
-      <w:r>
-        <w:rPr>
-          <w:b/>
-          <w:bCs/>
-        </w:rPr>
-        <w:t>Anexos</w:t>
-      </w:r>
-      <w:r>
-        <w:t>: Incluye fragmentos de código, tablas de resultados y salidas de los planificadores.</w:t>
-      </w:r>
-    </w:p>
-    <w:p>
-      <w:pPr>
-        <w:ind w:left="720"/>
-      </w:pPr>
-    </w:p>
+    <w:p/>
+    <w:p/>
     <w:p>
       <w:pPr>
         <w:rPr>
@@ -1000,21 +954,8 @@
       <w:r>
         <w:t>parte1/</w:t>
       </w:r>
-      <w:proofErr w:type="spellStart"/>
-      <w:r>
-        <w:t>pddl</w:t>
-      </w:r>
-      <w:proofErr w:type="spellEnd"/>
-      <w:r>
-        <w:t>/dominio-</w:t>
-      </w:r>
-      <w:proofErr w:type="spellStart"/>
-      <w:r>
-        <w:t>drones.pddl</w:t>
-      </w:r>
-      <w:proofErr w:type="spellEnd"/>
-      <w:r>
-        <w:t xml:space="preserve"> – Modelo del dominio de planificación.</w:t>
+      <w:r>
+        <w:t>pddl/dominio-drones.pddl – Modelo del dominio de planificación.</w:t>
       </w:r>
     </w:p>
     <w:p>
@@ -1027,21 +968,8 @@
       <w:r>
         <w:t>parte1/</w:t>
       </w:r>
-      <w:proofErr w:type="spellStart"/>
-      <w:r>
-        <w:t>pddl</w:t>
-      </w:r>
-      <w:proofErr w:type="spellEnd"/>
-      <w:r>
-        <w:t>/</w:t>
-      </w:r>
-      <w:proofErr w:type="spellStart"/>
-      <w:r>
-        <w:t>problema.pddl</w:t>
-      </w:r>
-      <w:proofErr w:type="spellEnd"/>
-      <w:r>
-        <w:t xml:space="preserve"> – Instancia de problema</w:t>
+      <w:r>
+        <w:t>pddl/problema.pddl – Instancia de problema</w:t>
       </w:r>
       <w:r>
         <w:t xml:space="preserve"> generado como prueba</w:t>
@@ -1119,23 +1047,7 @@
         </w:numPr>
       </w:pPr>
       <w:r>
-        <w:t>planificadores/</w:t>
-      </w:r>
-      <w:proofErr w:type="spellStart"/>
-      <w:r>
-        <w:t>ff</w:t>
-      </w:r>
-      <w:proofErr w:type="spellEnd"/>
-      <w:r>
-        <w:t xml:space="preserve"> – Planificador </w:t>
-      </w:r>
-      <w:proofErr w:type="spellStart"/>
-      <w:r>
-        <w:t>Fast</w:t>
-      </w:r>
-      <w:proofErr w:type="spellEnd"/>
-      <w:r>
-        <w:t xml:space="preserve"> Forward (FF).</w:t>
+        <w:t>planificadores/ff – Planificador Fast Forward (FF).</w:t>
       </w:r>
     </w:p>
     <w:p>
@@ -1146,15 +1058,7 @@
         </w:numPr>
       </w:pPr>
       <w:r>
-        <w:t>planificadores/</w:t>
-      </w:r>
-      <w:proofErr w:type="spellStart"/>
-      <w:r>
-        <w:t>lpg-td</w:t>
-      </w:r>
-      <w:proofErr w:type="spellEnd"/>
-      <w:r>
-        <w:t xml:space="preserve"> – Planificador LPG-TD basado en búsqueda local.</w:t>
+        <w:t>planificadores/lpg-td – Planificador LPG-TD basado en búsqueda local.</w:t>
       </w:r>
     </w:p>
     <w:p>
@@ -1175,7 +1079,6 @@
           <w:bCs/>
         </w:rPr>
       </w:pPr>
-      <w:proofErr w:type="spellStart"/>
       <w:r>
         <w:rPr>
           <w:b/>
@@ -1183,7 +1086,6 @@
         </w:rPr>
         <w:t>ProblemasGenerados</w:t>
       </w:r>
-      <w:proofErr w:type="spellEnd"/>
     </w:p>
     <w:p>
       <w:pPr>
@@ -1365,15 +1267,7 @@
         <w:t>razo</w:t>
       </w:r>
       <w:r>
-        <w:t xml:space="preserve">: Componente del dron con el que este puede interactuar para llevar las cosas de un lado a otro. Es independiente al dron </w:t>
-      </w:r>
-      <w:proofErr w:type="gramStart"/>
-      <w:r>
-        <w:t>ya que</w:t>
-      </w:r>
-      <w:proofErr w:type="gramEnd"/>
-      <w:r>
-        <w:t xml:space="preserve"> de esta forma, incluso aplicando funcionalidades equivalentes, es capaz de </w:t>
+        <w:t xml:space="preserve">: Componente del dron con el que este puede interactuar para llevar las cosas de un lado a otro. Es independiente al dron ya que de esta forma, incluso aplicando funcionalidades equivalentes, es capaz de </w:t>
       </w:r>
       <w:r>
         <w:t>ser una aplicación mucho más escalable.</w:t>
@@ -1478,22 +1372,10 @@
           <w:b/>
           <w:bCs/>
         </w:rPr>
-        <w:t>dron-</w:t>
-      </w:r>
-      <w:proofErr w:type="gramStart"/>
-      <w:r>
-        <w:rPr>
-          <w:b/>
-          <w:bCs/>
-        </w:rPr>
-        <w:t>en</w:t>
-      </w:r>
-      <w:r>
-        <w:t xml:space="preserve"> ?d</w:t>
-      </w:r>
-      <w:proofErr w:type="gramEnd"/>
-      <w:r>
-        <w:t xml:space="preserve"> – dron ?l – localización: Indica si un dron está en una posición</w:t>
+        <w:t>dron-en</w:t>
+      </w:r>
+      <w:r>
+        <w:t xml:space="preserve"> ?d – dron ?l – localización: Indica si un dron está en una posición</w:t>
       </w:r>
     </w:p>
     <w:p>
@@ -1509,22 +1391,10 @@
           <w:b/>
           <w:bCs/>
         </w:rPr>
-        <w:t>caja-</w:t>
-      </w:r>
-      <w:proofErr w:type="gramStart"/>
-      <w:r>
-        <w:rPr>
-          <w:b/>
-          <w:bCs/>
-        </w:rPr>
-        <w:t>en</w:t>
-      </w:r>
-      <w:r>
-        <w:t xml:space="preserve"> ?c</w:t>
-      </w:r>
-      <w:proofErr w:type="gramEnd"/>
-      <w:r>
-        <w:t xml:space="preserve"> </w:t>
+        <w:t>caja-en</w:t>
+      </w:r>
+      <w:r>
+        <w:t xml:space="preserve"> ?c </w:t>
       </w:r>
       <w:r>
         <w:t>–</w:t>
@@ -1546,22 +1416,10 @@
           <w:b/>
           <w:bCs/>
         </w:rPr>
-        <w:t>persona-</w:t>
-      </w:r>
-      <w:proofErr w:type="gramStart"/>
-      <w:r>
-        <w:rPr>
-          <w:b/>
-          <w:bCs/>
-        </w:rPr>
-        <w:t>en</w:t>
-      </w:r>
-      <w:r>
-        <w:t xml:space="preserve"> ?p</w:t>
-      </w:r>
-      <w:proofErr w:type="gramEnd"/>
-      <w:r>
-        <w:t xml:space="preserve"> - persona ?l - localización: Indica si una persona está en una posición</w:t>
+        <w:t>persona-en</w:t>
+      </w:r>
+      <w:r>
+        <w:t xml:space="preserve"> ?p - persona ?l - localización: Indica si una persona está en una posición</w:t>
       </w:r>
     </w:p>
     <w:p>
@@ -1572,7 +1430,6 @@
           <w:numId w:val="20"/>
         </w:numPr>
       </w:pPr>
-      <w:proofErr w:type="gramStart"/>
       <w:r>
         <w:rPr>
           <w:b/>
@@ -1581,11 +1438,7 @@
         <w:t>sostiene</w:t>
       </w:r>
       <w:r>
-        <w:t xml:space="preserve"> ?d</w:t>
-      </w:r>
-      <w:proofErr w:type="gramEnd"/>
-      <w:r>
-        <w:t xml:space="preserve"> - dron ?b - brazo ?c - caja: Indica si un dron sostiene una caja con un brazo</w:t>
+        <w:t xml:space="preserve"> ?d - dron ?b - brazo ?c - caja: Indica si un dron sostiene una caja con un brazo</w:t>
       </w:r>
       <w:r>
         <w:t>.</w:t>
@@ -1604,22 +1457,10 @@
           <w:b/>
           <w:bCs/>
         </w:rPr>
-        <w:t>brazo-</w:t>
-      </w:r>
-      <w:proofErr w:type="gramStart"/>
-      <w:r>
-        <w:rPr>
-          <w:b/>
-          <w:bCs/>
-        </w:rPr>
-        <w:t>libre</w:t>
-      </w:r>
-      <w:r>
-        <w:t xml:space="preserve"> ?d</w:t>
-      </w:r>
-      <w:proofErr w:type="gramEnd"/>
-      <w:r>
-        <w:t xml:space="preserve"> - dron ?b - brazo: Indica si un brazo de un dron está libre.</w:t>
+        <w:t>brazo-libre</w:t>
+      </w:r>
+      <w:r>
+        <w:t xml:space="preserve"> ?d - dron ?b - brazo: Indica si un brazo de un dron está libre.</w:t>
       </w:r>
     </w:p>
     <w:p>
@@ -1630,7 +1471,6 @@
           <w:numId w:val="20"/>
         </w:numPr>
       </w:pPr>
-      <w:proofErr w:type="gramStart"/>
       <w:r>
         <w:rPr>
           <w:b/>
@@ -1639,11 +1479,7 @@
         <w:t>necesita</w:t>
       </w:r>
       <w:r>
-        <w:t xml:space="preserve"> ?p</w:t>
-      </w:r>
-      <w:proofErr w:type="gramEnd"/>
-      <w:r>
-        <w:t xml:space="preserve"> - persona ?t - contenido: Indica si una persona necesita un cierto contenido.</w:t>
+        <w:t xml:space="preserve"> ?p - persona ?t - contenido: Indica si una persona necesita un cierto contenido.</w:t>
       </w:r>
     </w:p>
     <w:p>
@@ -1654,7 +1490,6 @@
           <w:numId w:val="20"/>
         </w:numPr>
       </w:pPr>
-      <w:proofErr w:type="gramStart"/>
       <w:r>
         <w:rPr>
           <w:b/>
@@ -1663,11 +1498,7 @@
         <w:t>tiene</w:t>
       </w:r>
       <w:r>
-        <w:t xml:space="preserve"> ?p</w:t>
-      </w:r>
-      <w:proofErr w:type="gramEnd"/>
-      <w:r>
-        <w:t xml:space="preserve"> - persona ?t - contenido: Indica si una persona posee un cierto contenido.</w:t>
+        <w:t xml:space="preserve"> ?p - persona ?t - contenido: Indica si una persona posee un cierto contenido.</w:t>
       </w:r>
     </w:p>
     <w:p>
@@ -1678,7 +1509,6 @@
           <w:numId w:val="20"/>
         </w:numPr>
       </w:pPr>
-      <w:proofErr w:type="gramStart"/>
       <w:r>
         <w:rPr>
           <w:b/>
@@ -1687,11 +1517,7 @@
         <w:t>contiene</w:t>
       </w:r>
       <w:r>
-        <w:t xml:space="preserve"> ?c</w:t>
-      </w:r>
-      <w:proofErr w:type="gramEnd"/>
-      <w:r>
-        <w:t xml:space="preserve"> - caja ?t - contenido: Indica si una caja contiene un cierto contenido.</w:t>
+        <w:t xml:space="preserve"> ?c - caja ?t - contenido: Indica si una caja contiene un cierto contenido.</w:t>
       </w:r>
     </w:p>
     <w:p>
@@ -1777,15 +1603,7 @@
         </w:numPr>
       </w:pPr>
       <w:r>
-        <w:t xml:space="preserve">El dron </w:t>
-      </w:r>
-      <w:proofErr w:type="gramStart"/>
-      <w:r>
-        <w:t>(?d</w:t>
-      </w:r>
-      <w:proofErr w:type="gramEnd"/>
-      <w:r>
-        <w:t>) debe estar en la misma localización (?l) que la caja (?c).</w:t>
+        <w:t>El dron (?d) debe estar en la misma localización (?l) que la caja (?c).</w:t>
       </w:r>
     </w:p>
     <w:p>
@@ -1797,15 +1615,7 @@
       </w:pPr>
       <w:r>
         <w:lastRenderedPageBreak/>
-        <w:t xml:space="preserve">El brazo </w:t>
-      </w:r>
-      <w:proofErr w:type="gramStart"/>
-      <w:r>
-        <w:t>(?b</w:t>
-      </w:r>
-      <w:proofErr w:type="gramEnd"/>
-      <w:r>
-        <w:t>) del dron debe estar libre.</w:t>
+        <w:t>El brazo (?b) del dron debe estar libre.</w:t>
       </w:r>
     </w:p>
     <w:p>
@@ -1831,15 +1641,7 @@
         </w:numPr>
       </w:pPr>
       <w:r>
-        <w:t>El dron sostiene la caja con el brazo (</w:t>
-      </w:r>
-      <w:proofErr w:type="gramStart"/>
-      <w:r>
-        <w:t>sostiene ?d</w:t>
-      </w:r>
-      <w:proofErr w:type="gramEnd"/>
-      <w:r>
-        <w:t xml:space="preserve"> ?b ?c).</w:t>
+        <w:t>El dron sostiene la caja con el brazo (sostiene ?d ?b ?c).</w:t>
       </w:r>
     </w:p>
     <w:p>
@@ -1850,23 +1652,7 @@
         </w:numPr>
       </w:pPr>
       <w:r>
-        <w:t>La caja ya no está en la localización (</w:t>
-      </w:r>
-      <w:proofErr w:type="spellStart"/>
-      <w:r>
-        <w:t>not</w:t>
-      </w:r>
-      <w:proofErr w:type="spellEnd"/>
-      <w:r>
-        <w:t xml:space="preserve"> (caja-</w:t>
-      </w:r>
-      <w:proofErr w:type="gramStart"/>
-      <w:r>
-        <w:t>en ?c</w:t>
-      </w:r>
-      <w:proofErr w:type="gramEnd"/>
-      <w:r>
-        <w:t xml:space="preserve"> ?l)).</w:t>
+        <w:t>La caja ya no está en la localización (not (caja-en ?c ?l)).</w:t>
       </w:r>
     </w:p>
     <w:p>
@@ -1877,23 +1663,7 @@
         </w:numPr>
       </w:pPr>
       <w:r>
-        <w:t>El brazo utilizado ya no está libre (</w:t>
-      </w:r>
-      <w:proofErr w:type="spellStart"/>
-      <w:r>
-        <w:t>not</w:t>
-      </w:r>
-      <w:proofErr w:type="spellEnd"/>
-      <w:r>
-        <w:t xml:space="preserve"> (brazo-</w:t>
-      </w:r>
-      <w:proofErr w:type="gramStart"/>
-      <w:r>
-        <w:t>libre ?d</w:t>
-      </w:r>
-      <w:proofErr w:type="gramEnd"/>
-      <w:r>
-        <w:t xml:space="preserve"> ?b)).</w:t>
+        <w:t>El brazo utilizado ya no está libre (not (brazo-libre ?d ?b)).</w:t>
       </w:r>
     </w:p>
     <w:p>
@@ -1974,23 +1744,7 @@
         </w:numPr>
       </w:pPr>
       <w:r>
-        <w:t xml:space="preserve">El dron </w:t>
-      </w:r>
-      <w:proofErr w:type="gramStart"/>
-      <w:r>
-        <w:t>(?d</w:t>
-      </w:r>
-      <w:proofErr w:type="gramEnd"/>
-      <w:r>
-        <w:t>) debe estar en la localización de origen (?</w:t>
-      </w:r>
-      <w:proofErr w:type="spellStart"/>
-      <w:r>
-        <w:t>from</w:t>
-      </w:r>
-      <w:proofErr w:type="spellEnd"/>
-      <w:r>
-        <w:t>).</w:t>
+        <w:t>El dron (?d) debe estar en la localización de origen (?from).</w:t>
       </w:r>
     </w:p>
     <w:p>
@@ -2016,31 +1770,7 @@
         </w:numPr>
       </w:pPr>
       <w:r>
-        <w:t>El dron deja de estar en la localización de origen (</w:t>
-      </w:r>
-      <w:proofErr w:type="spellStart"/>
-      <w:r>
-        <w:t>not</w:t>
-      </w:r>
-      <w:proofErr w:type="spellEnd"/>
-      <w:r>
-        <w:t xml:space="preserve"> (dron-</w:t>
-      </w:r>
-      <w:proofErr w:type="gramStart"/>
-      <w:r>
-        <w:t>en ?d</w:t>
-      </w:r>
-      <w:proofErr w:type="gramEnd"/>
-      <w:r>
-        <w:t xml:space="preserve"> ?</w:t>
-      </w:r>
-      <w:proofErr w:type="spellStart"/>
-      <w:r>
-        <w:t>from</w:t>
-      </w:r>
-      <w:proofErr w:type="spellEnd"/>
-      <w:r>
-        <w:t>)).</w:t>
+        <w:t>El dron deja de estar en la localización de origen (not (dron-en ?d ?from)).</w:t>
       </w:r>
     </w:p>
     <w:p>
@@ -2051,23 +1781,7 @@
         </w:numPr>
       </w:pPr>
       <w:r>
-        <w:t>El dron pasa a estar en la nueva localización (dron-</w:t>
-      </w:r>
-      <w:proofErr w:type="gramStart"/>
-      <w:r>
-        <w:t>en ?d</w:t>
-      </w:r>
-      <w:proofErr w:type="gramEnd"/>
-      <w:r>
-        <w:t xml:space="preserve"> ?</w:t>
-      </w:r>
-      <w:proofErr w:type="spellStart"/>
-      <w:r>
-        <w:t>to</w:t>
-      </w:r>
-      <w:proofErr w:type="spellEnd"/>
-      <w:r>
-        <w:t>).</w:t>
+        <w:t>El dron pasa a estar en la nueva localización (dron-en ?d ?to).</w:t>
       </w:r>
     </w:p>
     <w:p>
@@ -2144,15 +1858,7 @@
         </w:numPr>
       </w:pPr>
       <w:r>
-        <w:t xml:space="preserve">El dron </w:t>
-      </w:r>
-      <w:proofErr w:type="gramStart"/>
-      <w:r>
-        <w:t>(?d</w:t>
-      </w:r>
-      <w:proofErr w:type="gramEnd"/>
-      <w:r>
-        <w:t>) debe sostener la caja (?c) con el brazo (?b).</w:t>
+        <w:t>El dron (?d) debe sostener la caja (?c) con el brazo (?b).</w:t>
       </w:r>
     </w:p>
     <w:p>
@@ -2163,15 +1869,7 @@
         </w:numPr>
       </w:pPr>
       <w:r>
-        <w:t xml:space="preserve">El dron </w:t>
-      </w:r>
-      <w:proofErr w:type="gramStart"/>
-      <w:r>
-        <w:t>(?d</w:t>
-      </w:r>
-      <w:proofErr w:type="gramEnd"/>
-      <w:r>
-        <w:t>) y la persona (?p) deben estar en la misma localización (?l).</w:t>
+        <w:t>El dron (?d) y la persona (?p) deben estar en la misma localización (?l).</w:t>
       </w:r>
     </w:p>
     <w:p>
@@ -2182,15 +1880,7 @@
         </w:numPr>
       </w:pPr>
       <w:r>
-        <w:t xml:space="preserve">La caja </w:t>
-      </w:r>
-      <w:proofErr w:type="gramStart"/>
-      <w:r>
-        <w:t>(?c</w:t>
-      </w:r>
-      <w:proofErr w:type="gramEnd"/>
-      <w:r>
-        <w:t>) debe contener el contenido (?t).</w:t>
+        <w:t>La caja (?c) debe contener el contenido (?t).</w:t>
       </w:r>
     </w:p>
     <w:p>
@@ -2201,15 +1891,7 @@
         </w:numPr>
       </w:pPr>
       <w:r>
-        <w:t xml:space="preserve">La persona </w:t>
-      </w:r>
-      <w:proofErr w:type="gramStart"/>
-      <w:r>
-        <w:t>(?p</w:t>
-      </w:r>
-      <w:proofErr w:type="gramEnd"/>
-      <w:r>
-        <w:t>) debe necesitar el contenido (necesita ?p ?t).</w:t>
+        <w:t>La persona (?p) debe necesitar el contenido (necesita ?p ?t).</w:t>
       </w:r>
     </w:p>
     <w:p>
@@ -2235,15 +1917,7 @@
         </w:numPr>
       </w:pPr>
       <w:r>
-        <w:t xml:space="preserve">La persona </w:t>
-      </w:r>
-      <w:proofErr w:type="gramStart"/>
-      <w:r>
-        <w:t>(?p</w:t>
-      </w:r>
-      <w:proofErr w:type="gramEnd"/>
-      <w:r>
-        <w:t>) obtiene el contenido (tiene ?p ?t).</w:t>
+        <w:t>La persona (?p) obtiene el contenido (tiene ?p ?t).</w:t>
       </w:r>
     </w:p>
     <w:p>
@@ -2254,23 +1928,7 @@
         </w:numPr>
       </w:pPr>
       <w:r>
-        <w:t>El dron deja de sostener la caja (</w:t>
-      </w:r>
-      <w:proofErr w:type="spellStart"/>
-      <w:r>
-        <w:t>not</w:t>
-      </w:r>
-      <w:proofErr w:type="spellEnd"/>
-      <w:r>
-        <w:t xml:space="preserve"> (</w:t>
-      </w:r>
-      <w:proofErr w:type="gramStart"/>
-      <w:r>
-        <w:t>sostiene ?d</w:t>
-      </w:r>
-      <w:proofErr w:type="gramEnd"/>
-      <w:r>
-        <w:t xml:space="preserve"> ?b ?c)).</w:t>
+        <w:t>El dron deja de sostener la caja (not (sostiene ?d ?b ?c)).</w:t>
       </w:r>
     </w:p>
     <w:p>
@@ -2281,23 +1939,7 @@
         </w:numPr>
       </w:pPr>
       <w:r>
-        <w:t>La persona ya no necesita el contenido (</w:t>
-      </w:r>
-      <w:proofErr w:type="spellStart"/>
-      <w:r>
-        <w:t>not</w:t>
-      </w:r>
-      <w:proofErr w:type="spellEnd"/>
-      <w:r>
-        <w:t xml:space="preserve"> (</w:t>
-      </w:r>
-      <w:proofErr w:type="gramStart"/>
-      <w:r>
-        <w:t>necesita ?p</w:t>
-      </w:r>
-      <w:proofErr w:type="gramEnd"/>
-      <w:r>
-        <w:t xml:space="preserve"> ?t)).</w:t>
+        <w:t>La persona ya no necesita el contenido (not (necesita ?p ?t)).</w:t>
       </w:r>
     </w:p>
     <w:p>
@@ -2308,15 +1950,7 @@
         </w:numPr>
       </w:pPr>
       <w:r>
-        <w:t>El brazo del dron queda libre (brazo-</w:t>
-      </w:r>
-      <w:proofErr w:type="gramStart"/>
-      <w:r>
-        <w:t>libre ?d</w:t>
-      </w:r>
-      <w:proofErr w:type="gramEnd"/>
-      <w:r>
-        <w:t xml:space="preserve"> ?b).</w:t>
+        <w:t>El brazo del dron queda libre (brazo-libre ?d ?b).</w:t>
       </w:r>
     </w:p>
     <w:p/>
@@ -2422,39 +2056,12 @@
       <w:pPr>
         <w:ind w:left="360"/>
       </w:pPr>
-      <w:proofErr w:type="spellStart"/>
-      <w:proofErr w:type="gramStart"/>
-      <w:r>
-        <w:rPr>
-          <w:b/>
-          <w:bCs/>
-        </w:rPr>
-        <w:t>distance</w:t>
-      </w:r>
-      <w:proofErr w:type="spellEnd"/>
-      <w:r>
-        <w:rPr>
-          <w:b/>
-          <w:bCs/>
-        </w:rPr>
-        <w:t>(</w:t>
-      </w:r>
-      <w:proofErr w:type="spellStart"/>
-      <w:proofErr w:type="gramEnd"/>
-      <w:r>
-        <w:rPr>
-          <w:b/>
-          <w:bCs/>
-        </w:rPr>
-        <w:t>location_coords</w:t>
-      </w:r>
-      <w:proofErr w:type="spellEnd"/>
-      <w:r>
-        <w:rPr>
-          <w:b/>
-          <w:bCs/>
-        </w:rPr>
-        <w:t>, location_num1, location_num2):</w:t>
+      <w:r>
+        <w:rPr>
+          <w:b/>
+          <w:bCs/>
+        </w:rPr>
+        <w:t>distance(location_coords, location_num1, location_num2):</w:t>
       </w:r>
       <w:r>
         <w:rPr>
@@ -2483,79 +2090,27 @@
       <w:pPr>
         <w:ind w:left="360"/>
       </w:pPr>
-      <w:proofErr w:type="spellStart"/>
-      <w:r>
-        <w:rPr>
-          <w:b/>
-          <w:bCs/>
-        </w:rPr>
-        <w:t>flight_</w:t>
-      </w:r>
-      <w:proofErr w:type="gramStart"/>
-      <w:r>
-        <w:rPr>
-          <w:b/>
-          <w:bCs/>
-        </w:rPr>
-        <w:t>cost</w:t>
-      </w:r>
-      <w:proofErr w:type="spellEnd"/>
-      <w:r>
-        <w:rPr>
-          <w:b/>
-          <w:bCs/>
-        </w:rPr>
-        <w:t>(</w:t>
-      </w:r>
-      <w:proofErr w:type="spellStart"/>
-      <w:proofErr w:type="gramEnd"/>
-      <w:r>
-        <w:rPr>
-          <w:b/>
-          <w:bCs/>
-        </w:rPr>
-        <w:t>location_coords</w:t>
-      </w:r>
-      <w:proofErr w:type="spellEnd"/>
-      <w:r>
-        <w:rPr>
-          <w:b/>
-          <w:bCs/>
-        </w:rPr>
-        <w:t xml:space="preserve">, location_num1, location_num2): </w:t>
+      <w:r>
+        <w:rPr>
+          <w:b/>
+          <w:bCs/>
+        </w:rPr>
+        <w:t xml:space="preserve">flight_cost(location_coords, location_num1, location_num2): </w:t>
       </w:r>
       <w:r>
         <w:t xml:space="preserve">Función proporcionada por </w:t>
       </w:r>
       <w:r>
-        <w:t xml:space="preserve">el esqueleto. </w:t>
-      </w:r>
-      <w:proofErr w:type="spellStart"/>
-      <w:r>
-        <w:t>C</w:t>
+        <w:t>el esqueleto. C</w:t>
       </w:r>
       <w:r>
         <w:t>aclula</w:t>
       </w:r>
-      <w:proofErr w:type="spellEnd"/>
       <w:r>
         <w:t xml:space="preserve"> e</w:t>
       </w:r>
       <w:r>
-        <w:t xml:space="preserve">l coste de vuelo entre dos ubicaciones basado en la distancia. Llama a </w:t>
-      </w:r>
-      <w:proofErr w:type="spellStart"/>
-      <w:proofErr w:type="gramStart"/>
-      <w:r>
-        <w:t>distance</w:t>
-      </w:r>
-      <w:proofErr w:type="spellEnd"/>
-      <w:r>
-        <w:t>(</w:t>
-      </w:r>
-      <w:proofErr w:type="gramEnd"/>
-      <w:r>
-        <w:t>) para obtener la distancia entre ell</w:t>
+        <w:t>l coste de vuelo entre dos ubicaciones basado en la distancia. Llama a distance() para obtener la distancia entre ell</w:t>
       </w:r>
       <w:r>
         <w:t xml:space="preserve">os. Devuelve el valor de la acción basado en la distancia </w:t>
@@ -2571,37 +2126,12 @@
       <w:pPr>
         <w:ind w:left="360"/>
       </w:pPr>
-      <w:proofErr w:type="spellStart"/>
-      <w:r>
-        <w:rPr>
-          <w:b/>
-          <w:bCs/>
-        </w:rPr>
-        <w:t>setup_content_types</w:t>
-      </w:r>
-      <w:proofErr w:type="spellEnd"/>
-      <w:r>
-        <w:rPr>
-          <w:b/>
-          <w:bCs/>
-        </w:rPr>
-        <w:t>(</w:t>
-      </w:r>
-      <w:proofErr w:type="spellStart"/>
-      <w:r>
-        <w:rPr>
-          <w:b/>
-          <w:bCs/>
-        </w:rPr>
-        <w:t>options</w:t>
-      </w:r>
-      <w:proofErr w:type="spellEnd"/>
-      <w:r>
-        <w:rPr>
-          <w:b/>
-          <w:bCs/>
-        </w:rPr>
-        <w:t>):</w:t>
+      <w:r>
+        <w:rPr>
+          <w:b/>
+          <w:bCs/>
+        </w:rPr>
+        <w:t>setup_content_types(options):</w:t>
       </w:r>
       <w:r>
         <w:t xml:space="preserve"> </w:t>
@@ -2632,37 +2162,12 @@
       <w:pPr>
         <w:ind w:left="360"/>
       </w:pPr>
-      <w:proofErr w:type="spellStart"/>
-      <w:r>
-        <w:rPr>
-          <w:b/>
-          <w:bCs/>
-        </w:rPr>
-        <w:t>setup_location_coords</w:t>
-      </w:r>
-      <w:proofErr w:type="spellEnd"/>
-      <w:r>
-        <w:rPr>
-          <w:b/>
-          <w:bCs/>
-        </w:rPr>
-        <w:t>(</w:t>
-      </w:r>
-      <w:proofErr w:type="spellStart"/>
-      <w:r>
-        <w:rPr>
-          <w:b/>
-          <w:bCs/>
-        </w:rPr>
-        <w:t>options</w:t>
-      </w:r>
-      <w:proofErr w:type="spellEnd"/>
-      <w:r>
-        <w:rPr>
-          <w:b/>
-          <w:bCs/>
-        </w:rPr>
-        <w:t>)</w:t>
+      <w:r>
+        <w:rPr>
+          <w:b/>
+          <w:bCs/>
+        </w:rPr>
+        <w:t>setup_location_coords(options)</w:t>
       </w:r>
       <w:r>
         <w:rPr>
@@ -2691,62 +2196,12 @@
       <w:pPr>
         <w:ind w:left="360"/>
       </w:pPr>
-      <w:proofErr w:type="spellStart"/>
-      <w:r>
-        <w:rPr>
-          <w:b/>
-          <w:bCs/>
-        </w:rPr>
-        <w:t>setup_person_</w:t>
-      </w:r>
-      <w:proofErr w:type="gramStart"/>
-      <w:r>
-        <w:rPr>
-          <w:b/>
-          <w:bCs/>
-        </w:rPr>
-        <w:t>needs</w:t>
-      </w:r>
-      <w:proofErr w:type="spellEnd"/>
-      <w:r>
-        <w:rPr>
-          <w:b/>
-          <w:bCs/>
-        </w:rPr>
-        <w:t>(</w:t>
-      </w:r>
-      <w:proofErr w:type="spellStart"/>
-      <w:proofErr w:type="gramEnd"/>
-      <w:r>
-        <w:rPr>
-          <w:b/>
-          <w:bCs/>
-        </w:rPr>
-        <w:t>options</w:t>
-      </w:r>
-      <w:proofErr w:type="spellEnd"/>
-      <w:r>
-        <w:rPr>
-          <w:b/>
-          <w:bCs/>
-        </w:rPr>
-        <w:t xml:space="preserve">, </w:t>
-      </w:r>
-      <w:proofErr w:type="spellStart"/>
-      <w:r>
-        <w:rPr>
-          <w:b/>
-          <w:bCs/>
-        </w:rPr>
-        <w:t>crates_with_contents</w:t>
-      </w:r>
-      <w:proofErr w:type="spellEnd"/>
-      <w:r>
-        <w:rPr>
-          <w:b/>
-          <w:bCs/>
-        </w:rPr>
-        <w:t xml:space="preserve">): </w:t>
+      <w:r>
+        <w:rPr>
+          <w:b/>
+          <w:bCs/>
+        </w:rPr>
+        <w:t xml:space="preserve">setup_person_needs(options, crates_with_contents): </w:t>
       </w:r>
       <w:r>
         <w:t>Genera necesidades aleatorias</w:t>
@@ -2867,15 +2322,7 @@
         <w:t>y es necesario pasarle</w:t>
       </w:r>
       <w:r>
-        <w:t xml:space="preserve"> obligatoriamente los </w:t>
-      </w:r>
-      <w:proofErr w:type="gramStart"/>
-      <w:r>
-        <w:t>siguiente parámetros</w:t>
-      </w:r>
-      <w:proofErr w:type="gramEnd"/>
-      <w:r>
-        <w:t>:</w:t>
+        <w:t xml:space="preserve"> obligatoriamente los siguiente parámetros:</w:t>
       </w:r>
     </w:p>
     <w:p>
@@ -2916,11 +2363,9 @@
       <w:r>
         <w:t>--</w:t>
       </w:r>
-      <w:proofErr w:type="spellStart"/>
       <w:r>
         <w:t>carriers</w:t>
       </w:r>
-      <w:proofErr w:type="spellEnd"/>
       <w:r>
         <w:t>: Seguido de un número, indica el número de brazos que tendrá el dron</w:t>
       </w:r>
@@ -2934,89 +2379,74 @@
         </w:numPr>
       </w:pPr>
       <w:r>
+        <w:t>--locations</w:t>
+      </w:r>
+      <w:r>
+        <w:t>: Seguido de un número, indica la cantidad de localizaciones</w:t>
+      </w:r>
+      <w:r>
+        <w:t xml:space="preserve"> que tendrá el problema</w:t>
+      </w:r>
+    </w:p>
+    <w:p>
+      <w:pPr>
+        <w:pStyle w:val="Prrafodelista"/>
+        <w:numPr>
+          <w:ilvl w:val="0"/>
+          <w:numId w:val="20"/>
+        </w:numPr>
+      </w:pPr>
+      <w:r>
+        <w:t>--personas</w:t>
+      </w:r>
+      <w:r>
+        <w:t>: Seguido de un número, indica la cantidad de localizaciones que tendrá el problema.</w:t>
+      </w:r>
+    </w:p>
+    <w:p>
+      <w:pPr>
+        <w:pStyle w:val="Prrafodelista"/>
+        <w:numPr>
+          <w:ilvl w:val="0"/>
+          <w:numId w:val="20"/>
+        </w:numPr>
+      </w:pPr>
+      <w:r>
+        <w:t>--crates</w:t>
+      </w:r>
+      <w:r>
+        <w:t xml:space="preserve">: </w:t>
+      </w:r>
+      <w:r>
+        <w:t>Seguido de un número, indica la cantidad de las cajas que tendrá el problema</w:t>
+      </w:r>
+    </w:p>
+    <w:p>
+      <w:pPr>
+        <w:pStyle w:val="Prrafodelista"/>
+        <w:numPr>
+          <w:ilvl w:val="0"/>
+          <w:numId w:val="20"/>
+        </w:numPr>
+      </w:pPr>
+      <w:r>
+        <w:t>--goals</w:t>
+      </w:r>
+      <w:r>
+        <w:t>: Seguido de un número, indica la cantidad de problemas que generará el problema</w:t>
+      </w:r>
+    </w:p>
+    <w:p>
+      <w:pPr>
+        <w:pStyle w:val="Prrafodelista"/>
+        <w:numPr>
+          <w:ilvl w:val="0"/>
+          <w:numId w:val="20"/>
+        </w:numPr>
+      </w:pPr>
+      <w:r>
         <w:t>--</w:t>
       </w:r>
-      <w:proofErr w:type="spellStart"/>
-      <w:r>
-        <w:t>locations</w:t>
-      </w:r>
-      <w:proofErr w:type="spellEnd"/>
-      <w:r>
-        <w:t>: Seguido de un número, indica la cantidad de localizaciones</w:t>
-      </w:r>
-      <w:r>
-        <w:t xml:space="preserve"> que tendrá el problema</w:t>
-      </w:r>
-    </w:p>
-    <w:p>
-      <w:pPr>
-        <w:pStyle w:val="Prrafodelista"/>
-        <w:numPr>
-          <w:ilvl w:val="0"/>
-          <w:numId w:val="20"/>
-        </w:numPr>
-      </w:pPr>
-      <w:r>
-        <w:t>--personas</w:t>
-      </w:r>
-      <w:r>
-        <w:t>: Seguido de un número, indica la cantidad de localizaciones que tendrá el problema.</w:t>
-      </w:r>
-    </w:p>
-    <w:p>
-      <w:pPr>
-        <w:pStyle w:val="Prrafodelista"/>
-        <w:numPr>
-          <w:ilvl w:val="0"/>
-          <w:numId w:val="20"/>
-        </w:numPr>
-      </w:pPr>
-      <w:r>
-        <w:t>--</w:t>
-      </w:r>
-      <w:proofErr w:type="spellStart"/>
-      <w:r>
-        <w:t>crates</w:t>
-      </w:r>
-      <w:proofErr w:type="spellEnd"/>
-      <w:r>
-        <w:t xml:space="preserve">: </w:t>
-      </w:r>
-      <w:r>
-        <w:t>Seguido de un número, indica la cantidad de las cajas que tendrá el problema</w:t>
-      </w:r>
-    </w:p>
-    <w:p>
-      <w:pPr>
-        <w:pStyle w:val="Prrafodelista"/>
-        <w:numPr>
-          <w:ilvl w:val="0"/>
-          <w:numId w:val="20"/>
-        </w:numPr>
-      </w:pPr>
-      <w:r>
-        <w:t>--</w:t>
-      </w:r>
-      <w:proofErr w:type="spellStart"/>
-      <w:r>
-        <w:t>goals</w:t>
-      </w:r>
-      <w:proofErr w:type="spellEnd"/>
-      <w:r>
-        <w:t>: Seguido de un número, indica la cantidad de problemas que generará el problema</w:t>
-      </w:r>
-    </w:p>
-    <w:p>
-      <w:pPr>
-        <w:pStyle w:val="Prrafodelista"/>
-        <w:numPr>
-          <w:ilvl w:val="0"/>
-          <w:numId w:val="20"/>
-        </w:numPr>
-      </w:pPr>
-      <w:r>
-        <w:t>--</w:t>
-      </w:r>
       <w:r>
         <w:t>output</w:t>
       </w:r>
@@ -3040,15 +2470,7 @@
         <w:t xml:space="preserve">El problema se guarda en la </w:t>
       </w:r>
       <w:r>
-        <w:t xml:space="preserve">carpeta </w:t>
-      </w:r>
-      <w:proofErr w:type="spellStart"/>
-      <w:r>
-        <w:t>problemasGenerados</w:t>
-      </w:r>
-      <w:proofErr w:type="spellEnd"/>
-      <w:r>
-        <w:t xml:space="preserve"> de la parte que le corresponda.</w:t>
+        <w:t>carpeta problemasGenerados de la parte que le corresponda.</w:t>
       </w:r>
     </w:p>
     <w:p>
@@ -3075,53 +2497,8 @@
       </w:r>
     </w:p>
     <w:p>
-      <w:proofErr w:type="spellStart"/>
-      <w:r>
-        <w:t>python</w:t>
-      </w:r>
-      <w:proofErr w:type="spellEnd"/>
-      <w:r>
-        <w:t xml:space="preserve"> parte1\generadores\generadorAleatorio.py --drones 3 --</w:t>
-      </w:r>
-      <w:proofErr w:type="spellStart"/>
-      <w:r>
-        <w:t>carriers</w:t>
-      </w:r>
-      <w:proofErr w:type="spellEnd"/>
-      <w:r>
-        <w:t xml:space="preserve"> 2 --</w:t>
-      </w:r>
-      <w:proofErr w:type="spellStart"/>
-      <w:r>
-        <w:t>locations</w:t>
-      </w:r>
-      <w:proofErr w:type="spellEnd"/>
-      <w:r>
-        <w:t xml:space="preserve"> 5 --</w:t>
-      </w:r>
-      <w:proofErr w:type="spellStart"/>
-      <w:r>
-        <w:t>persons</w:t>
-      </w:r>
-      <w:proofErr w:type="spellEnd"/>
-      <w:r>
-        <w:t xml:space="preserve"> 4 --</w:t>
-      </w:r>
-      <w:proofErr w:type="spellStart"/>
-      <w:r>
-        <w:t>crates</w:t>
-      </w:r>
-      <w:proofErr w:type="spellEnd"/>
-      <w:r>
-        <w:t xml:space="preserve"> 6 --</w:t>
-      </w:r>
-      <w:proofErr w:type="spellStart"/>
-      <w:r>
-        <w:t>goals</w:t>
-      </w:r>
-      <w:proofErr w:type="spellEnd"/>
-      <w:r>
-        <w:t xml:space="preserve"> 4</w:t>
+      <w:r>
+        <w:t>python parte1\generadores\generadorAleatorio.py --drones 3 --carriers 2 --locations 5 --persons 4 --crates 6 --goals 4</w:t>
       </w:r>
     </w:p>
     <w:p>
@@ -3393,7 +2770,13 @@
         </w:numPr>
       </w:pPr>
       <w:r>
-        <w:t>3 tipos de contenido</w:t>
+        <w:t>2</w:t>
+      </w:r>
+      <w:r>
+        <w:t xml:space="preserve"> tipos de contenido</w:t>
+      </w:r>
+      <w:r>
+        <w:t xml:space="preserve"> (medicina y comida)</w:t>
       </w:r>
     </w:p>
     <w:p>
@@ -3533,15 +2916,7 @@
         <w:t xml:space="preserve">Para evaluar </w:t>
       </w:r>
       <w:r>
-        <w:t xml:space="preserve">los planificadores, hemos usado un </w:t>
-      </w:r>
-      <w:proofErr w:type="spellStart"/>
-      <w:r>
-        <w:t>tester</w:t>
-      </w:r>
-      <w:proofErr w:type="spellEnd"/>
-      <w:r>
-        <w:t xml:space="preserve"> de planificadores qu</w:t>
+        <w:t>los planificadores, hemos usado un tester de planificadores qu</w:t>
       </w:r>
       <w:r>
         <w:t>e realizaba soluciones a problemas generados aleatoriamente de dificultad creciente hasta que la búsqueda de una solución superase los 60 segundos</w:t>
@@ -3552,15 +2927,7 @@
     </w:p>
     <w:p>
       <w:r>
-        <w:t xml:space="preserve">El </w:t>
-      </w:r>
-      <w:proofErr w:type="spellStart"/>
-      <w:r>
-        <w:t>tester</w:t>
-      </w:r>
-      <w:proofErr w:type="spellEnd"/>
-      <w:r>
-        <w:t xml:space="preserve"> en cuestión, era un programa de Python</w:t>
+        <w:t>El tester en cuestión, era un programa de Python</w:t>
       </w:r>
       <w:r>
         <w:t xml:space="preserve"> y funcionaba de la siguiente manera:</w:t>
@@ -3584,31 +2951,164 @@
       </w:r>
     </w:p>
     <w:p>
-      <w:proofErr w:type="spellStart"/>
-      <w:r>
-        <w:rPr>
-          <w:b/>
-          <w:bCs/>
-        </w:rPr>
-        <w:t>time_limit</w:t>
-      </w:r>
-      <w:proofErr w:type="spellEnd"/>
-      <w:r>
-        <w:rPr>
-          <w:b/>
-          <w:bCs/>
-        </w:rPr>
-        <w:t>(</w:t>
-      </w:r>
-      <w:proofErr w:type="spellStart"/>
-      <w:r>
-        <w:rPr>
-          <w:b/>
-          <w:bCs/>
-        </w:rPr>
-        <w:t>seconds</w:t>
-      </w:r>
-      <w:proofErr w:type="spellEnd"/>
+      <w:r>
+        <w:rPr>
+          <w:b/>
+          <w:bCs/>
+        </w:rPr>
+        <w:t xml:space="preserve">time_limit(seconds): </w:t>
+      </w:r>
+      <w:r>
+        <w:t>Iniciaba un contado</w:t>
+      </w:r>
+      <w:r>
+        <w:t xml:space="preserve">r </w:t>
+      </w:r>
+      <w:r>
+        <w:t xml:space="preserve">de duración “seconds” </w:t>
+      </w:r>
+      <w:r>
+        <w:t>que detenía la ejecución de la búsqueda de soluciones</w:t>
+      </w:r>
+      <w:r>
+        <w:t xml:space="preserve"> una vez superaba dicha cantidad.</w:t>
+      </w:r>
+    </w:p>
+    <w:p>
+      <w:r>
+        <w:rPr>
+          <w:b/>
+          <w:bCs/>
+          <w:lang w:val="en-GB"/>
+        </w:rPr>
+        <w:lastRenderedPageBreak/>
+        <w:t>find_newest_problem_file(directory=</w:t>
+      </w:r>
+      <w:r>
+        <w:rPr>
+          <w:b/>
+          <w:bCs/>
+          <w:lang w:val="en-GB"/>
+        </w:rPr>
+        <w:t>”</w:t>
+      </w:r>
+      <w:r>
+        <w:rPr>
+          <w:b/>
+          <w:bCs/>
+          <w:lang w:val="en-GB"/>
+        </w:rPr>
+        <w:t>src</w:t>
+      </w:r>
+      <w:r>
+        <w:rPr>
+          <w:b/>
+          <w:bCs/>
+          <w:lang w:val="en-GB"/>
+        </w:rPr>
+        <w:t>”)</w:t>
+      </w:r>
+      <w:r>
+        <w:rPr>
+          <w:b/>
+          <w:bCs/>
+          <w:lang w:val="en-GB"/>
+        </w:rPr>
+        <w:t>:</w:t>
+      </w:r>
+      <w:r>
+        <w:rPr>
+          <w:lang w:val="en-GB"/>
+        </w:rPr>
+        <w:t xml:space="preserve"> No usada. </w:t>
+      </w:r>
+      <w:r>
+        <w:t xml:space="preserve">Buscaba </w:t>
+      </w:r>
+      <w:r>
+        <w:t>el último archive cuyo nom</w:t>
+      </w:r>
+      <w:r>
+        <w:t>bre fuese (“drone_problem_*.pddl”), siendo el asterisco u</w:t>
+      </w:r>
+      <w:r>
+        <w:t>n sustituto donde podrían entrar cualquier combinación de caracteres.</w:t>
+      </w:r>
+    </w:p>
+    <w:p>
+      <w:r>
+        <w:rPr>
+          <w:b/>
+          <w:bCs/>
+        </w:rPr>
+        <w:t>g</w:t>
+      </w:r>
+      <w:r>
+        <w:rPr>
+          <w:b/>
+          <w:bCs/>
+        </w:rPr>
+        <w:t>enerate_problem(drones, carriers, locations, presons, crates, goals):</w:t>
+      </w:r>
+      <w:r>
+        <w:rPr>
+          <w:b/>
+          <w:bCs/>
+        </w:rPr>
+        <w:t xml:space="preserve"> </w:t>
+      </w:r>
+      <w:r>
+        <w:t>L</w:t>
+      </w:r>
+      <w:r>
+        <w:t>lama al archive de generación de problemas que se ha mencionado anteriormente y le pasa exactamente los mismos parámetros que se le están pasando para que genere un problema</w:t>
+      </w:r>
+      <w:r>
+        <w:t>. Una vez está el problema creado, devuelve la ruta. En caso de haber un error, no devuelve nada.</w:t>
+      </w:r>
+    </w:p>
+    <w:p>
+      <w:r>
+        <w:rPr>
+          <w:b/>
+          <w:bCs/>
+        </w:rPr>
+        <w:t xml:space="preserve">run_planner(domain_file, problem_file,planner_path, time_limit_seconds=60): </w:t>
+      </w:r>
+      <w:r>
+        <w:t xml:space="preserve">Dado un dominio, un </w:t>
+      </w:r>
+      <w:r>
+        <w:t>problema, un planificador y u</w:t>
+      </w:r>
+      <w:r>
+        <w:t xml:space="preserve">na cantidad determinada, hace que el planificador genere una solución del problema </w:t>
+      </w:r>
+      <w:r>
+        <w:t>en base al dominio con un límite de 60 segundos. En caso de que no lo tenga</w:t>
+      </w:r>
+      <w:r>
+        <w:t xml:space="preserve">, este devuelve la solución y el tiempo que le ha costado, y en caso de que no, devuelve </w:t>
+      </w:r>
+      <w:r>
+        <w:t>un None, especificando que no se ha encontrado una solución, y el tiempo dado, como para señalizar que se ha excedido.</w:t>
+      </w:r>
+    </w:p>
+    <w:p>
+      <w:r>
+        <w:rPr>
+          <w:b/>
+          <w:bCs/>
+        </w:rPr>
+        <w:t>delete_problem_file(problem_fil</w:t>
+      </w:r>
+      <w:r>
+        <w:rPr>
+          <w:b/>
+          <w:bCs/>
+        </w:rPr>
+        <w:t>e</w:t>
+      </w:r>
       <w:r>
         <w:rPr>
           <w:b/>
@@ -3617,408 +3117,40 @@
         <w:t xml:space="preserve">): </w:t>
       </w:r>
       <w:r>
-        <w:t>Iniciaba un contado</w:t>
-      </w:r>
-      <w:r>
-        <w:t xml:space="preserve">r </w:t>
-      </w:r>
-      <w:r>
-        <w:t>de duración “</w:t>
-      </w:r>
-      <w:proofErr w:type="spellStart"/>
-      <w:r>
-        <w:t>seconds</w:t>
-      </w:r>
-      <w:proofErr w:type="spellEnd"/>
-      <w:r>
-        <w:t xml:space="preserve">” </w:t>
-      </w:r>
-      <w:r>
-        <w:t>que detenía la ejecución de la búsqueda de soluciones</w:t>
-      </w:r>
-      <w:r>
-        <w:t xml:space="preserve"> una vez superaba dicha cantidad.</w:t>
-      </w:r>
-    </w:p>
-    <w:p>
-      <w:proofErr w:type="spellStart"/>
-      <w:r>
-        <w:rPr>
-          <w:b/>
-          <w:bCs/>
-          <w:lang w:val="en-GB"/>
-        </w:rPr>
-        <w:lastRenderedPageBreak/>
-        <w:t>find_newest_problem_file</w:t>
-      </w:r>
-      <w:proofErr w:type="spellEnd"/>
-      <w:r>
-        <w:rPr>
-          <w:b/>
-          <w:bCs/>
-          <w:lang w:val="en-GB"/>
-        </w:rPr>
-        <w:t>(directory=</w:t>
-      </w:r>
-      <w:r>
-        <w:rPr>
-          <w:b/>
-          <w:bCs/>
-          <w:lang w:val="en-GB"/>
-        </w:rPr>
-        <w:t>”</w:t>
-      </w:r>
-      <w:proofErr w:type="spellStart"/>
-      <w:r>
-        <w:rPr>
-          <w:b/>
-          <w:bCs/>
-          <w:lang w:val="en-GB"/>
-        </w:rPr>
-        <w:t>src</w:t>
-      </w:r>
-      <w:proofErr w:type="spellEnd"/>
-      <w:r>
-        <w:rPr>
-          <w:b/>
-          <w:bCs/>
-          <w:lang w:val="en-GB"/>
-        </w:rPr>
-        <w:t>”)</w:t>
-      </w:r>
-      <w:r>
-        <w:rPr>
-          <w:b/>
-          <w:bCs/>
-          <w:lang w:val="en-GB"/>
-        </w:rPr>
-        <w:t>:</w:t>
-      </w:r>
-      <w:r>
-        <w:rPr>
-          <w:lang w:val="en-GB"/>
-        </w:rPr>
-        <w:t xml:space="preserve"> No </w:t>
-      </w:r>
-      <w:proofErr w:type="spellStart"/>
-      <w:r>
-        <w:rPr>
-          <w:lang w:val="en-GB"/>
-        </w:rPr>
-        <w:t>usada</w:t>
-      </w:r>
-      <w:proofErr w:type="spellEnd"/>
-      <w:r>
-        <w:rPr>
-          <w:lang w:val="en-GB"/>
-        </w:rPr>
-        <w:t xml:space="preserve">. </w:t>
-      </w:r>
-      <w:r>
-        <w:t xml:space="preserve">Buscaba </w:t>
-      </w:r>
-      <w:r>
-        <w:t>el último archive cuyo nom</w:t>
-      </w:r>
-      <w:r>
-        <w:t>bre fuese (“</w:t>
-      </w:r>
-      <w:proofErr w:type="spellStart"/>
-      <w:r>
-        <w:t>drone_problem</w:t>
-      </w:r>
-      <w:proofErr w:type="spellEnd"/>
-      <w:r>
-        <w:t>_</w:t>
-      </w:r>
-      <w:proofErr w:type="gramStart"/>
-      <w:r>
-        <w:t>*.</w:t>
-      </w:r>
-      <w:proofErr w:type="spellStart"/>
-      <w:r>
-        <w:t>pddl</w:t>
-      </w:r>
-      <w:proofErr w:type="spellEnd"/>
-      <w:proofErr w:type="gramEnd"/>
-      <w:r>
-        <w:t>”), siendo el asterisco u</w:t>
-      </w:r>
-      <w:r>
-        <w:t>n sustituto donde podrían entrar cualquier combinación de caracteres.</w:t>
-      </w:r>
-    </w:p>
-    <w:p>
-      <w:proofErr w:type="spellStart"/>
-      <w:r>
-        <w:rPr>
-          <w:b/>
-          <w:bCs/>
-        </w:rPr>
-        <w:t>g</w:t>
-      </w:r>
-      <w:r>
-        <w:rPr>
-          <w:b/>
-          <w:bCs/>
-        </w:rPr>
-        <w:t>enerate_</w:t>
-      </w:r>
-      <w:proofErr w:type="gramStart"/>
-      <w:r>
-        <w:rPr>
-          <w:b/>
-          <w:bCs/>
-        </w:rPr>
-        <w:t>problem</w:t>
-      </w:r>
-      <w:proofErr w:type="spellEnd"/>
-      <w:r>
-        <w:rPr>
-          <w:b/>
-          <w:bCs/>
-        </w:rPr>
-        <w:t>(</w:t>
-      </w:r>
-      <w:proofErr w:type="gramEnd"/>
-      <w:r>
-        <w:rPr>
-          <w:b/>
-          <w:bCs/>
-        </w:rPr>
-        <w:t xml:space="preserve">drones, </w:t>
-      </w:r>
-      <w:proofErr w:type="spellStart"/>
-      <w:r>
-        <w:rPr>
-          <w:b/>
-          <w:bCs/>
-        </w:rPr>
-        <w:t>carriers</w:t>
-      </w:r>
-      <w:proofErr w:type="spellEnd"/>
-      <w:r>
-        <w:rPr>
-          <w:b/>
-          <w:bCs/>
-        </w:rPr>
-        <w:t xml:space="preserve">, </w:t>
-      </w:r>
-      <w:proofErr w:type="spellStart"/>
-      <w:r>
-        <w:rPr>
-          <w:b/>
-          <w:bCs/>
-        </w:rPr>
-        <w:t>locations</w:t>
-      </w:r>
-      <w:proofErr w:type="spellEnd"/>
-      <w:r>
-        <w:rPr>
-          <w:b/>
-          <w:bCs/>
-        </w:rPr>
-        <w:t xml:space="preserve">, </w:t>
-      </w:r>
-      <w:proofErr w:type="spellStart"/>
-      <w:r>
-        <w:rPr>
-          <w:b/>
-          <w:bCs/>
-        </w:rPr>
-        <w:t>presons</w:t>
-      </w:r>
-      <w:proofErr w:type="spellEnd"/>
-      <w:r>
-        <w:rPr>
-          <w:b/>
-          <w:bCs/>
-        </w:rPr>
-        <w:t xml:space="preserve">, </w:t>
-      </w:r>
-      <w:proofErr w:type="spellStart"/>
-      <w:r>
-        <w:rPr>
-          <w:b/>
-          <w:bCs/>
-        </w:rPr>
-        <w:t>crates</w:t>
-      </w:r>
-      <w:proofErr w:type="spellEnd"/>
-      <w:r>
-        <w:rPr>
-          <w:b/>
-          <w:bCs/>
-        </w:rPr>
-        <w:t xml:space="preserve">, </w:t>
-      </w:r>
-      <w:proofErr w:type="spellStart"/>
-      <w:r>
-        <w:rPr>
-          <w:b/>
-          <w:bCs/>
-        </w:rPr>
-        <w:t>goals</w:t>
-      </w:r>
-      <w:proofErr w:type="spellEnd"/>
-      <w:r>
-        <w:rPr>
-          <w:b/>
-          <w:bCs/>
-        </w:rPr>
-        <w:t>):</w:t>
-      </w:r>
-      <w:r>
-        <w:rPr>
-          <w:b/>
-          <w:bCs/>
-        </w:rPr>
-        <w:t xml:space="preserve"> </w:t>
-      </w:r>
-      <w:r>
-        <w:t>L</w:t>
-      </w:r>
-      <w:r>
-        <w:t>lama al archive de generación de problemas que se ha mencionado anteriormente y le pasa exactamente los mismos parámetros que se le están pasando para que genere un problema</w:t>
-      </w:r>
-      <w:r>
-        <w:t>. Una vez está el problema creado, devuelve la ruta. En caso de haber un error, no devuelve nada.</w:t>
-      </w:r>
-    </w:p>
-    <w:p>
-      <w:proofErr w:type="spellStart"/>
-      <w:r>
-        <w:rPr>
-          <w:b/>
-          <w:bCs/>
-        </w:rPr>
-        <w:t>run_</w:t>
-      </w:r>
-      <w:proofErr w:type="gramStart"/>
-      <w:r>
-        <w:rPr>
-          <w:b/>
-          <w:bCs/>
-        </w:rPr>
-        <w:t>planner</w:t>
-      </w:r>
-      <w:proofErr w:type="spellEnd"/>
-      <w:r>
-        <w:rPr>
-          <w:b/>
-          <w:bCs/>
-        </w:rPr>
-        <w:t>(</w:t>
-      </w:r>
-      <w:proofErr w:type="spellStart"/>
-      <w:proofErr w:type="gramEnd"/>
-      <w:r>
-        <w:rPr>
-          <w:b/>
-          <w:bCs/>
-        </w:rPr>
-        <w:t>domain_file</w:t>
-      </w:r>
-      <w:proofErr w:type="spellEnd"/>
-      <w:r>
-        <w:rPr>
-          <w:b/>
-          <w:bCs/>
-        </w:rPr>
-        <w:t xml:space="preserve">, </w:t>
-      </w:r>
-      <w:proofErr w:type="spellStart"/>
-      <w:r>
-        <w:rPr>
-          <w:b/>
-          <w:bCs/>
-        </w:rPr>
-        <w:t>problem_file,planner_path</w:t>
-      </w:r>
-      <w:proofErr w:type="spellEnd"/>
-      <w:r>
-        <w:rPr>
-          <w:b/>
-          <w:bCs/>
-        </w:rPr>
-        <w:t xml:space="preserve">, </w:t>
-      </w:r>
-      <w:proofErr w:type="spellStart"/>
-      <w:r>
-        <w:rPr>
-          <w:b/>
-          <w:bCs/>
-        </w:rPr>
-        <w:t>time_limit_seconds</w:t>
-      </w:r>
-      <w:proofErr w:type="spellEnd"/>
-      <w:r>
-        <w:rPr>
-          <w:b/>
-          <w:bCs/>
-        </w:rPr>
-        <w:t xml:space="preserve">=60): </w:t>
-      </w:r>
-      <w:r>
-        <w:t xml:space="preserve">Dado un dominio, un </w:t>
-      </w:r>
-      <w:r>
-        <w:t>problema, un planificador y u</w:t>
-      </w:r>
-      <w:r>
-        <w:t xml:space="preserve">na cantidad determinada, hace que el planificador genere una solución del problema </w:t>
-      </w:r>
-      <w:r>
-        <w:t>en base al dominio con un límite de 60 segundos. En caso de que no lo tenga</w:t>
-      </w:r>
-      <w:r>
-        <w:t xml:space="preserve">, este devuelve la solución y el tiempo que le ha costado, y en caso de que no, devuelve </w:t>
-      </w:r>
-      <w:r>
-        <w:t xml:space="preserve">un </w:t>
-      </w:r>
-      <w:proofErr w:type="spellStart"/>
-      <w:r>
-        <w:t>None</w:t>
-      </w:r>
-      <w:proofErr w:type="spellEnd"/>
-      <w:r>
-        <w:t>, especificando que no se ha encontrado una solución, y el tiempo dado, como para señalizar que se ha excedido.</w:t>
-      </w:r>
-    </w:p>
-    <w:p>
-      <w:proofErr w:type="spellStart"/>
-      <w:r>
-        <w:rPr>
-          <w:b/>
-          <w:bCs/>
-        </w:rPr>
-        <w:t>delete_problem_file</w:t>
-      </w:r>
-      <w:proofErr w:type="spellEnd"/>
-      <w:r>
-        <w:rPr>
-          <w:b/>
-          <w:bCs/>
-        </w:rPr>
-        <w:t>(</w:t>
-      </w:r>
-      <w:proofErr w:type="spellStart"/>
-      <w:r>
-        <w:rPr>
-          <w:b/>
-          <w:bCs/>
-        </w:rPr>
-        <w:t>problem_fil</w:t>
-      </w:r>
-      <w:r>
-        <w:rPr>
-          <w:b/>
-          <w:bCs/>
-        </w:rPr>
-        <w:t>e</w:t>
-      </w:r>
-      <w:proofErr w:type="spellEnd"/>
+        <w:t xml:space="preserve">Borra todos los archivos cuyo nombre sea </w:t>
+      </w:r>
+      <w:r>
+        <w:t>“</w:t>
+      </w:r>
+      <w:r>
+        <w:t>dron_problem_*.pddl</w:t>
+      </w:r>
+      <w:r>
+        <w:t>”, donde el asterisco es un sustituto donde podrían entrar cualquier combinación de caracteres.</w:t>
+      </w:r>
+    </w:p>
+    <w:p>
+      <w:r>
+        <w:rPr>
+          <w:b/>
+          <w:bCs/>
+        </w:rPr>
+        <w:t>p</w:t>
+      </w:r>
+      <w:r>
+        <w:rPr>
+          <w:b/>
+          <w:bCs/>
+        </w:rPr>
+        <w:t xml:space="preserve">lot_results(sizes, times, </w:t>
+      </w:r>
+      <w:r>
+        <w:rPr>
+          <w:b/>
+          <w:bCs/>
+        </w:rPr>
+        <w:t xml:space="preserve"> solutions_found, max_size</w:t>
+      </w:r>
       <w:r>
         <w:rPr>
           <w:b/>
@@ -4027,122 +3159,6 @@
         <w:t xml:space="preserve">): </w:t>
       </w:r>
       <w:r>
-        <w:t xml:space="preserve">Borra todos los archivos cuyo nombre sea </w:t>
-      </w:r>
-      <w:r>
-        <w:t>“</w:t>
-      </w:r>
-      <w:proofErr w:type="spellStart"/>
-      <w:r>
-        <w:t>dron_problem</w:t>
-      </w:r>
-      <w:proofErr w:type="spellEnd"/>
-      <w:r>
-        <w:t>_</w:t>
-      </w:r>
-      <w:proofErr w:type="gramStart"/>
-      <w:r>
-        <w:t>*.</w:t>
-      </w:r>
-      <w:proofErr w:type="spellStart"/>
-      <w:r>
-        <w:t>pddl</w:t>
-      </w:r>
-      <w:proofErr w:type="spellEnd"/>
-      <w:proofErr w:type="gramEnd"/>
-      <w:r>
-        <w:t>”, donde el asterisco es un sustituto donde podrían entrar cualquier combinación de caracteres.</w:t>
-      </w:r>
-    </w:p>
-    <w:p>
-      <w:proofErr w:type="spellStart"/>
-      <w:r>
-        <w:rPr>
-          <w:b/>
-          <w:bCs/>
-        </w:rPr>
-        <w:t>p</w:t>
-      </w:r>
-      <w:r>
-        <w:rPr>
-          <w:b/>
-          <w:bCs/>
-        </w:rPr>
-        <w:t>lot_</w:t>
-      </w:r>
-      <w:proofErr w:type="gramStart"/>
-      <w:r>
-        <w:rPr>
-          <w:b/>
-          <w:bCs/>
-        </w:rPr>
-        <w:t>results</w:t>
-      </w:r>
-      <w:proofErr w:type="spellEnd"/>
-      <w:r>
-        <w:rPr>
-          <w:b/>
-          <w:bCs/>
-        </w:rPr>
-        <w:t>(</w:t>
-      </w:r>
-      <w:proofErr w:type="spellStart"/>
-      <w:proofErr w:type="gramEnd"/>
-      <w:r>
-        <w:rPr>
-          <w:b/>
-          <w:bCs/>
-        </w:rPr>
-        <w:t>sizes</w:t>
-      </w:r>
-      <w:proofErr w:type="spellEnd"/>
-      <w:r>
-        <w:rPr>
-          <w:b/>
-          <w:bCs/>
-        </w:rPr>
-        <w:t xml:space="preserve">, times, </w:t>
-      </w:r>
-      <w:r>
-        <w:rPr>
-          <w:b/>
-          <w:bCs/>
-        </w:rPr>
-        <w:t xml:space="preserve"> </w:t>
-      </w:r>
-      <w:proofErr w:type="spellStart"/>
-      <w:r>
-        <w:rPr>
-          <w:b/>
-          <w:bCs/>
-        </w:rPr>
-        <w:t>solutions_found</w:t>
-      </w:r>
-      <w:proofErr w:type="spellEnd"/>
-      <w:r>
-        <w:rPr>
-          <w:b/>
-          <w:bCs/>
-        </w:rPr>
-        <w:t xml:space="preserve">, </w:t>
-      </w:r>
-      <w:proofErr w:type="spellStart"/>
-      <w:r>
-        <w:rPr>
-          <w:b/>
-          <w:bCs/>
-        </w:rPr>
-        <w:t>max_size</w:t>
-      </w:r>
-      <w:proofErr w:type="spellEnd"/>
-      <w:r>
-        <w:rPr>
-          <w:b/>
-          <w:bCs/>
-        </w:rPr>
-        <w:t xml:space="preserve">): </w:t>
-      </w:r>
-      <w:r>
         <w:t>Hace gráficos respect</w:t>
       </w:r>
       <w:r>
@@ -4197,15 +3213,7 @@
         </w:numPr>
       </w:pPr>
       <w:r>
-        <w:t>--</w:t>
-      </w:r>
-      <w:proofErr w:type="spellStart"/>
-      <w:r>
-        <w:t>planner</w:t>
-      </w:r>
-      <w:proofErr w:type="spellEnd"/>
-      <w:r>
-        <w:t>: Se le introduce la ruta en la que está alojado un planificador para ponerlo a prueba</w:t>
+        <w:t>--planner: Se le introduce la ruta en la que está alojado un planificador para ponerlo a prueba</w:t>
       </w:r>
     </w:p>
     <w:p>
@@ -4217,15 +3225,7 @@
         </w:numPr>
       </w:pPr>
       <w:r>
-        <w:t>--</w:t>
-      </w:r>
-      <w:proofErr w:type="spellStart"/>
-      <w:r>
-        <w:t>domain</w:t>
-      </w:r>
-      <w:proofErr w:type="spellEnd"/>
-      <w:r>
-        <w:t xml:space="preserve">: Se le pasa la ruta del dominio </w:t>
+        <w:t xml:space="preserve">--domain: Se le pasa la ruta del dominio </w:t>
       </w:r>
       <w:r>
         <w:t>del problema para que sepa el planificador que normas, predicados y tipos tiene el problema</w:t>
@@ -4240,15 +3240,7 @@
         </w:numPr>
       </w:pPr>
       <w:r>
-        <w:t>--</w:t>
-      </w:r>
-      <w:proofErr w:type="spellStart"/>
-      <w:r>
-        <w:t>start-size</w:t>
-      </w:r>
-      <w:proofErr w:type="spellEnd"/>
-      <w:r>
-        <w:t xml:space="preserve">: </w:t>
+        <w:t xml:space="preserve">--start-size: </w:t>
       </w:r>
       <w:r>
         <w:t>Seguido de un número e</w:t>
@@ -4269,15 +3261,7 @@
         </w:numPr>
       </w:pPr>
       <w:r>
-        <w:t>--</w:t>
-      </w:r>
-      <w:proofErr w:type="spellStart"/>
-      <w:r>
-        <w:t>max-size</w:t>
-      </w:r>
-      <w:proofErr w:type="spellEnd"/>
-      <w:r>
-        <w:t xml:space="preserve">: </w:t>
+        <w:t xml:space="preserve">--max-size: </w:t>
       </w:r>
       <w:r>
         <w:t>Seguido de un número e</w:t>
@@ -4298,15 +3282,7 @@
         </w:numPr>
       </w:pPr>
       <w:r>
-        <w:t>--</w:t>
-      </w:r>
-      <w:proofErr w:type="spellStart"/>
-      <w:r>
-        <w:t>timeout</w:t>
-      </w:r>
-      <w:proofErr w:type="spellEnd"/>
-      <w:r>
-        <w:t xml:space="preserve">: </w:t>
+        <w:t xml:space="preserve">--timeout: </w:t>
       </w:r>
       <w:r>
         <w:t>Seguido de un número indica el t</w:t>
@@ -4327,23 +3303,7 @@
         </w:numPr>
       </w:pPr>
       <w:r>
-        <w:t>--continue-</w:t>
-      </w:r>
-      <w:proofErr w:type="spellStart"/>
-      <w:r>
-        <w:t>on</w:t>
-      </w:r>
-      <w:proofErr w:type="spellEnd"/>
-      <w:r>
-        <w:t>-</w:t>
-      </w:r>
-      <w:proofErr w:type="spellStart"/>
-      <w:r>
-        <w:t>fail</w:t>
-      </w:r>
-      <w:proofErr w:type="spellEnd"/>
-      <w:r>
-        <w:t xml:space="preserve">: Continúa las </w:t>
+        <w:t xml:space="preserve">--continue-on-fail: Continúa las </w:t>
       </w:r>
       <w:r>
         <w:t>prueba</w:t>
@@ -4382,23 +3342,7 @@
           <w:b/>
           <w:bCs/>
         </w:rPr>
-        <w:t xml:space="preserve"> el archivo de test_planiffier.py, se ha facilitado un archivo .</w:t>
-      </w:r>
-      <w:proofErr w:type="spellStart"/>
-      <w:r>
-        <w:rPr>
-          <w:b/>
-          <w:bCs/>
-        </w:rPr>
-        <w:t>sh</w:t>
-      </w:r>
-      <w:proofErr w:type="spellEnd"/>
-      <w:r>
-        <w:rPr>
-          <w:b/>
-          <w:bCs/>
-        </w:rPr>
-        <w:t xml:space="preserve"> de nombre “ejecutar.sh”</w:t>
+        <w:t xml:space="preserve"> el archivo de test_planiffier.py, se ha facilitado un archivo .sh de nombre “ejecutar.sh”</w:t>
       </w:r>
       <w:r>
         <w:rPr>
@@ -4419,6 +3363,7 @@
         <w:rPr>
           <w:b/>
           <w:bCs/>
+          <w:noProof/>
         </w:rPr>
         <w:drawing>
           <wp:inline distT="0" distB="0" distL="0" distR="0" wp14:anchorId="49585888" wp14:editId="64AD1B45">
@@ -4484,32 +3429,7 @@
           <w:b/>
           <w:bCs/>
         </w:rPr>
-        <w:t xml:space="preserve">planificador en la opción </w:t>
-      </w:r>
-      <w:proofErr w:type="gramStart"/>
-      <w:r>
-        <w:rPr>
-          <w:b/>
-          <w:bCs/>
-        </w:rPr>
-        <w:t>del  --</w:t>
-      </w:r>
-      <w:proofErr w:type="spellStart"/>
-      <w:proofErr w:type="gramEnd"/>
-      <w:r>
-        <w:rPr>
-          <w:b/>
-          <w:bCs/>
-        </w:rPr>
-        <w:t>planner</w:t>
-      </w:r>
-      <w:proofErr w:type="spellEnd"/>
-      <w:r>
-        <w:rPr>
-          <w:b/>
-          <w:bCs/>
-        </w:rPr>
-        <w:t xml:space="preserve"> entre las opciones:</w:t>
+        <w:t>planificador en la opción del  --planner entre las opciones:</w:t>
       </w:r>
     </w:p>
     <w:p>
@@ -4529,17 +3449,8 @@
           <w:b/>
           <w:bCs/>
         </w:rPr>
-        <w:t>planificadores/</w:t>
-      </w:r>
-      <w:proofErr w:type="spellStart"/>
-      <w:r>
-        <w:rPr>
-          <w:b/>
-          <w:bCs/>
-        </w:rPr>
-        <w:t>ff</w:t>
-      </w:r>
-      <w:proofErr w:type="spellEnd"/>
+        <w:t>planificadores/ff</w:t>
+      </w:r>
     </w:p>
     <w:p>
       <w:pPr>
@@ -4558,17 +3469,8 @@
           <w:b/>
           <w:bCs/>
         </w:rPr>
-        <w:t>planificadores/</w:t>
-      </w:r>
-      <w:proofErr w:type="spellStart"/>
-      <w:r>
-        <w:rPr>
-          <w:b/>
-          <w:bCs/>
-        </w:rPr>
-        <w:t>lpg-td</w:t>
-      </w:r>
-      <w:proofErr w:type="spellEnd"/>
+        <w:t>planificadores/lpg-td</w:t>
+      </w:r>
     </w:p>
     <w:p>
       <w:pPr>
@@ -4611,21 +3513,12 @@
         </w:rPr>
         <w:t xml:space="preserve">ealizarían la ejecución del </w:t>
       </w:r>
-      <w:proofErr w:type="spellStart"/>
-      <w:r>
-        <w:rPr>
-          <w:b/>
-          <w:bCs/>
-        </w:rPr>
-        <w:t>tester</w:t>
-      </w:r>
-      <w:proofErr w:type="spellEnd"/>
-      <w:r>
-        <w:rPr>
-          <w:b/>
-          <w:bCs/>
-        </w:rPr>
-        <w:t xml:space="preserve"> d</w:t>
+      <w:r>
+        <w:rPr>
+          <w:b/>
+          <w:bCs/>
+        </w:rPr>
+        <w:t>tester d</w:t>
       </w:r>
       <w:r>
         <w:rPr>
@@ -4743,39 +3636,7 @@
           <w:b/>
           <w:bCs/>
         </w:rPr>
-        <w:t>será el establecido para esta parte (</w:t>
-      </w:r>
-      <w:proofErr w:type="spellStart"/>
-      <w:r>
-        <w:rPr>
-          <w:b/>
-          <w:bCs/>
-        </w:rPr>
-        <w:t>pddl</w:t>
-      </w:r>
-      <w:proofErr w:type="spellEnd"/>
-      <w:r>
-        <w:rPr>
-          <w:b/>
-          <w:bCs/>
-        </w:rPr>
-        <w:t>/dominio-</w:t>
-      </w:r>
-      <w:proofErr w:type="spellStart"/>
-      <w:r>
-        <w:rPr>
-          <w:b/>
-          <w:bCs/>
-        </w:rPr>
-        <w:t>drones.pddl</w:t>
-      </w:r>
-      <w:proofErr w:type="spellEnd"/>
-      <w:r>
-        <w:rPr>
-          <w:b/>
-          <w:bCs/>
-        </w:rPr>
-        <w:t>)</w:t>
+        <w:t>será el establecido para esta parte (pddl/dominio-drones.pddl)</w:t>
       </w:r>
     </w:p>
     <w:p>
@@ -4897,21 +3758,12 @@
       </w:pPr>
     </w:p>
     <w:p>
-      <w:proofErr w:type="gramStart"/>
-      <w:r>
-        <w:rPr>
-          <w:b/>
-          <w:bCs/>
-        </w:rPr>
-        <w:t>Los planificaciones</w:t>
-      </w:r>
-      <w:proofErr w:type="gramEnd"/>
-      <w:r>
-        <w:rPr>
-          <w:b/>
-          <w:bCs/>
-        </w:rPr>
-        <w:t xml:space="preserve"> que hemos usado son</w:t>
+      <w:r>
+        <w:rPr>
+          <w:b/>
+          <w:bCs/>
+        </w:rPr>
+        <w:t>Los planificaciones que hemos usado son</w:t>
       </w:r>
       <w:r>
         <w:t>:</w:t>
@@ -5573,15 +4425,7 @@
         </w:numPr>
       </w:pPr>
       <w:r>
-        <w:t xml:space="preserve">Eficiente en dominios con restricciones y planificación </w:t>
-      </w:r>
-      <w:proofErr w:type="spellStart"/>
-      <w:r>
-        <w:t>multi-objetivo</w:t>
-      </w:r>
-      <w:proofErr w:type="spellEnd"/>
-      <w:r>
-        <w:t>.</w:t>
+        <w:t>Eficiente en dominios con restricciones y planificación multi-objetivo.</w:t>
       </w:r>
     </w:p>
     <w:p>
@@ -5622,15 +4466,7 @@
         </w:numPr>
       </w:pPr>
       <w:r>
-        <w:t xml:space="preserve">No siempre encuentra la solución globalmente </w:t>
-      </w:r>
-      <w:proofErr w:type="gramStart"/>
-      <w:r>
-        <w:t>más óptima</w:t>
-      </w:r>
-      <w:proofErr w:type="gramEnd"/>
-      <w:r>
-        <w:t xml:space="preserve"> debido a </w:t>
+        <w:t xml:space="preserve">No siempre encuentra la solución globalmente más óptima debido a </w:t>
       </w:r>
       <w:r>
         <w:t>su método de segmentación</w:t>
@@ -5862,15 +4698,7 @@
         <w:ind w:left="720"/>
       </w:pPr>
       <w:r>
-        <w:t>Además, podemos descartar de forma concluyente al planificador “</w:t>
-      </w:r>
-      <w:proofErr w:type="spellStart"/>
-      <w:r>
-        <w:t>ff</w:t>
-      </w:r>
-      <w:proofErr w:type="spellEnd"/>
-      <w:r>
-        <w:t xml:space="preserve">”, ya que no solo es por poco igual de lento que el </w:t>
+        <w:t xml:space="preserve">Además, podemos descartar de forma concluyente al planificador “ff”, ya que no solo es por poco igual de lento que el </w:t>
       </w:r>
       <w:r>
         <w:t>LPG-TD, sino que tiene muchas menos funcionalidades y genera</w:t>
@@ -5958,7 +4786,7 @@
 </file>
 
 <file path=word/endnotes.xml><?xml version="1.0" encoding="utf-8"?>
-<w:endnotes xmlns:wpc="http://schemas.microsoft.com/office/word/2010/wordprocessingCanvas" xmlns:cx="http://schemas.microsoft.com/office/drawing/2014/chartex" xmlns:cx1="http://schemas.microsoft.com/office/drawing/2015/9/8/chartex" xmlns:cx2="http://schemas.microsoft.com/office/drawing/2015/10/21/chartex" xmlns:cx3="http://schemas.microsoft.com/office/drawing/2016/5/9/chartex" xmlns:cx4="http://schemas.microsoft.com/office/drawing/2016/5/10/chartex" xmlns:cx5="http://schemas.microsoft.com/office/drawing/2016/5/11/chartex" xmlns:cx6="http://schemas.microsoft.com/office/drawing/2016/5/12/chartex" xmlns:cx7="http://schemas.microsoft.com/office/drawing/2016/5/13/chartex" xmlns:cx8="http://schemas.microsoft.com/office/drawing/2016/5/14/chartex" xmlns:mc="http://schemas.openxmlformats.org/markup-compatibility/2006" xmlns:aink="http://schemas.microsoft.com/office/drawing/2016/ink" xmlns:am3d="http://schemas.microsoft.com/office/drawing/2017/model3d" xmlns:o="urn:schemas-microsoft-com:office:office" xmlns:oel="http://schemas.microsoft.com/office/2019/extlst" xmlns:r="http://schemas.openxmlformats.org/officeDocument/2006/relationships" xmlns:m="http://schemas.openxmlformats.org/officeDocument/2006/math" xmlns:v="urn:schemas-microsoft-com:vml" xmlns:wp14="http://schemas.microsoft.com/office/word/2010/wordprocessingDrawing" xmlns:wp="http://schemas.openxmlformats.org/drawingml/2006/wordprocessingDrawing" xmlns:w10="urn:schemas-microsoft-com:office:word" xmlns:w="http://schemas.openxmlformats.org/wordprocessingml/2006/main" xmlns:w14="http://schemas.microsoft.com/office/word/2010/wordml" xmlns:w15="http://schemas.microsoft.com/office/word/2012/wordml" xmlns:w16cex="http://schemas.microsoft.com/office/word/2018/wordml/cex" xmlns:w16cid="http://schemas.microsoft.com/office/word/2016/wordml/cid" xmlns:w16="http://schemas.microsoft.com/office/word/2018/wordml" xmlns:w16du="http://schemas.microsoft.com/office/word/2023/wordml/word16du" xmlns:w16sdtdh="http://schemas.microsoft.com/office/word/2020/wordml/sdtdatahash" xmlns:w16sdtfl="http://schemas.microsoft.com/office/word/2024/wordml/sdtformatlock" xmlns:w16se="http://schemas.microsoft.com/office/word/2015/wordml/symex" xmlns:wpg="http://schemas.microsoft.com/office/word/2010/wordprocessingGroup" xmlns:wpi="http://schemas.microsoft.com/office/word/2010/wordprocessingInk" xmlns:wne="http://schemas.microsoft.com/office/word/2006/wordml" xmlns:wps="http://schemas.microsoft.com/office/word/2010/wordprocessingShape" mc:Ignorable="w14 w15 w16se w16cid w16 w16cex w16sdtdh w16sdtfl w16du wp14">
+<w:endnotes xmlns:wpc="http://schemas.microsoft.com/office/word/2010/wordprocessingCanvas" xmlns:cx="http://schemas.microsoft.com/office/drawing/2014/chartex" xmlns:cx1="http://schemas.microsoft.com/office/drawing/2015/9/8/chartex" xmlns:cx2="http://schemas.microsoft.com/office/drawing/2015/10/21/chartex" xmlns:cx3="http://schemas.microsoft.com/office/drawing/2016/5/9/chartex" xmlns:cx4="http://schemas.microsoft.com/office/drawing/2016/5/10/chartex" xmlns:cx5="http://schemas.microsoft.com/office/drawing/2016/5/11/chartex" xmlns:cx6="http://schemas.microsoft.com/office/drawing/2016/5/12/chartex" xmlns:cx7="http://schemas.microsoft.com/office/drawing/2016/5/13/chartex" xmlns:cx8="http://schemas.microsoft.com/office/drawing/2016/5/14/chartex" xmlns:mc="http://schemas.openxmlformats.org/markup-compatibility/2006" xmlns:aink="http://schemas.microsoft.com/office/drawing/2016/ink" xmlns:am3d="http://schemas.microsoft.com/office/drawing/2017/model3d" xmlns:o="urn:schemas-microsoft-com:office:office" xmlns:oel="http://schemas.microsoft.com/office/2019/extlst" xmlns:r="http://schemas.openxmlformats.org/officeDocument/2006/relationships" xmlns:m="http://schemas.openxmlformats.org/officeDocument/2006/math" xmlns:v="urn:schemas-microsoft-com:vml" xmlns:wp14="http://schemas.microsoft.com/office/word/2010/wordprocessingDrawing" xmlns:wp="http://schemas.openxmlformats.org/drawingml/2006/wordprocessingDrawing" xmlns:w10="urn:schemas-microsoft-com:office:word" xmlns:w="http://schemas.openxmlformats.org/wordprocessingml/2006/main" xmlns:w14="http://schemas.microsoft.com/office/word/2010/wordml" xmlns:w15="http://schemas.microsoft.com/office/word/2012/wordml" xmlns:w16cex="http://schemas.microsoft.com/office/word/2018/wordml/cex" xmlns:w16cid="http://schemas.microsoft.com/office/word/2016/wordml/cid" xmlns:w16="http://schemas.microsoft.com/office/word/2018/wordml" xmlns:w16sdtdh="http://schemas.microsoft.com/office/word/2020/wordml/sdtdatahash" xmlns:w16se="http://schemas.microsoft.com/office/word/2015/wordml/symex" xmlns:wpg="http://schemas.microsoft.com/office/word/2010/wordprocessingGroup" xmlns:wpi="http://schemas.microsoft.com/office/word/2010/wordprocessingInk" xmlns:wne="http://schemas.microsoft.com/office/word/2006/wordml" xmlns:wps="http://schemas.microsoft.com/office/word/2010/wordprocessingShape" mc:Ignorable="w14 w15 w16se w16cid w16 w16cex w16sdtdh wp14">
   <w:endnote w:type="separator" w:id="-1">
     <w:p>
       <w:pPr>
@@ -5983,7 +4811,7 @@
 </file>
 
 <file path=word/footnotes.xml><?xml version="1.0" encoding="utf-8"?>
-<w:footnotes xmlns:wpc="http://schemas.microsoft.com/office/word/2010/wordprocessingCanvas" xmlns:cx="http://schemas.microsoft.com/office/drawing/2014/chartex" xmlns:cx1="http://schemas.microsoft.com/office/drawing/2015/9/8/chartex" xmlns:cx2="http://schemas.microsoft.com/office/drawing/2015/10/21/chartex" xmlns:cx3="http://schemas.microsoft.com/office/drawing/2016/5/9/chartex" xmlns:cx4="http://schemas.microsoft.com/office/drawing/2016/5/10/chartex" xmlns:cx5="http://schemas.microsoft.com/office/drawing/2016/5/11/chartex" xmlns:cx6="http://schemas.microsoft.com/office/drawing/2016/5/12/chartex" xmlns:cx7="http://schemas.microsoft.com/office/drawing/2016/5/13/chartex" xmlns:cx8="http://schemas.microsoft.com/office/drawing/2016/5/14/chartex" xmlns:mc="http://schemas.openxmlformats.org/markup-compatibility/2006" xmlns:aink="http://schemas.microsoft.com/office/drawing/2016/ink" xmlns:am3d="http://schemas.microsoft.com/office/drawing/2017/model3d" xmlns:o="urn:schemas-microsoft-com:office:office" xmlns:oel="http://schemas.microsoft.com/office/2019/extlst" xmlns:r="http://schemas.openxmlformats.org/officeDocument/2006/relationships" xmlns:m="http://schemas.openxmlformats.org/officeDocument/2006/math" xmlns:v="urn:schemas-microsoft-com:vml" xmlns:wp14="http://schemas.microsoft.com/office/word/2010/wordprocessingDrawing" xmlns:wp="http://schemas.openxmlformats.org/drawingml/2006/wordprocessingDrawing" xmlns:w10="urn:schemas-microsoft-com:office:word" xmlns:w="http://schemas.openxmlformats.org/wordprocessingml/2006/main" xmlns:w14="http://schemas.microsoft.com/office/word/2010/wordml" xmlns:w15="http://schemas.microsoft.com/office/word/2012/wordml" xmlns:w16cex="http://schemas.microsoft.com/office/word/2018/wordml/cex" xmlns:w16cid="http://schemas.microsoft.com/office/word/2016/wordml/cid" xmlns:w16="http://schemas.microsoft.com/office/word/2018/wordml" xmlns:w16du="http://schemas.microsoft.com/office/word/2023/wordml/word16du" xmlns:w16sdtdh="http://schemas.microsoft.com/office/word/2020/wordml/sdtdatahash" xmlns:w16sdtfl="http://schemas.microsoft.com/office/word/2024/wordml/sdtformatlock" xmlns:w16se="http://schemas.microsoft.com/office/word/2015/wordml/symex" xmlns:wpg="http://schemas.microsoft.com/office/word/2010/wordprocessingGroup" xmlns:wpi="http://schemas.microsoft.com/office/word/2010/wordprocessingInk" xmlns:wne="http://schemas.microsoft.com/office/word/2006/wordml" xmlns:wps="http://schemas.microsoft.com/office/word/2010/wordprocessingShape" mc:Ignorable="w14 w15 w16se w16cid w16 w16cex w16sdtdh w16sdtfl w16du wp14">
+<w:footnotes xmlns:wpc="http://schemas.microsoft.com/office/word/2010/wordprocessingCanvas" xmlns:cx="http://schemas.microsoft.com/office/drawing/2014/chartex" xmlns:cx1="http://schemas.microsoft.com/office/drawing/2015/9/8/chartex" xmlns:cx2="http://schemas.microsoft.com/office/drawing/2015/10/21/chartex" xmlns:cx3="http://schemas.microsoft.com/office/drawing/2016/5/9/chartex" xmlns:cx4="http://schemas.microsoft.com/office/drawing/2016/5/10/chartex" xmlns:cx5="http://schemas.microsoft.com/office/drawing/2016/5/11/chartex" xmlns:cx6="http://schemas.microsoft.com/office/drawing/2016/5/12/chartex" xmlns:cx7="http://schemas.microsoft.com/office/drawing/2016/5/13/chartex" xmlns:cx8="http://schemas.microsoft.com/office/drawing/2016/5/14/chartex" xmlns:mc="http://schemas.openxmlformats.org/markup-compatibility/2006" xmlns:aink="http://schemas.microsoft.com/office/drawing/2016/ink" xmlns:am3d="http://schemas.microsoft.com/office/drawing/2017/model3d" xmlns:o="urn:schemas-microsoft-com:office:office" xmlns:oel="http://schemas.microsoft.com/office/2019/extlst" xmlns:r="http://schemas.openxmlformats.org/officeDocument/2006/relationships" xmlns:m="http://schemas.openxmlformats.org/officeDocument/2006/math" xmlns:v="urn:schemas-microsoft-com:vml" xmlns:wp14="http://schemas.microsoft.com/office/word/2010/wordprocessingDrawing" xmlns:wp="http://schemas.openxmlformats.org/drawingml/2006/wordprocessingDrawing" xmlns:w10="urn:schemas-microsoft-com:office:word" xmlns:w="http://schemas.openxmlformats.org/wordprocessingml/2006/main" xmlns:w14="http://schemas.microsoft.com/office/word/2010/wordml" xmlns:w15="http://schemas.microsoft.com/office/word/2012/wordml" xmlns:w16cex="http://schemas.microsoft.com/office/word/2018/wordml/cex" xmlns:w16cid="http://schemas.microsoft.com/office/word/2016/wordml/cid" xmlns:w16="http://schemas.microsoft.com/office/word/2018/wordml" xmlns:w16sdtdh="http://schemas.microsoft.com/office/word/2020/wordml/sdtdatahash" xmlns:w16se="http://schemas.microsoft.com/office/word/2015/wordml/symex" xmlns:wpg="http://schemas.microsoft.com/office/word/2010/wordprocessingGroup" xmlns:wpi="http://schemas.microsoft.com/office/word/2010/wordprocessingInk" xmlns:wne="http://schemas.microsoft.com/office/word/2006/wordml" xmlns:wps="http://schemas.microsoft.com/office/word/2010/wordprocessingShape" mc:Ignorable="w14 w15 w16se w16cid w16 w16cex w16sdtdh wp14">
   <w:footnote w:type="separator" w:id="-1">
     <w:p>
       <w:pPr>
@@ -6042,7 +4870,7 @@
 </file>
 
 <file path=word/numbering.xml><?xml version="1.0" encoding="utf-8"?>
-<w:numbering xmlns:wpc="http://schemas.microsoft.com/office/word/2010/wordprocessingCanvas" xmlns:cx="http://schemas.microsoft.com/office/drawing/2014/chartex" xmlns:cx1="http://schemas.microsoft.com/office/drawing/2015/9/8/chartex" xmlns:cx2="http://schemas.microsoft.com/office/drawing/2015/10/21/chartex" xmlns:cx3="http://schemas.microsoft.com/office/drawing/2016/5/9/chartex" xmlns:cx4="http://schemas.microsoft.com/office/drawing/2016/5/10/chartex" xmlns:cx5="http://schemas.microsoft.com/office/drawing/2016/5/11/chartex" xmlns:cx6="http://schemas.microsoft.com/office/drawing/2016/5/12/chartex" xmlns:cx7="http://schemas.microsoft.com/office/drawing/2016/5/13/chartex" xmlns:cx8="http://schemas.microsoft.com/office/drawing/2016/5/14/chartex" xmlns:mc="http://schemas.openxmlformats.org/markup-compatibility/2006" xmlns:aink="http://schemas.microsoft.com/office/drawing/2016/ink" xmlns:am3d="http://schemas.microsoft.com/office/drawing/2017/model3d" xmlns:o="urn:schemas-microsoft-com:office:office" xmlns:oel="http://schemas.microsoft.com/office/2019/extlst" xmlns:r="http://schemas.openxmlformats.org/officeDocument/2006/relationships" xmlns:m="http://schemas.openxmlformats.org/officeDocument/2006/math" xmlns:v="urn:schemas-microsoft-com:vml" xmlns:wp14="http://schemas.microsoft.com/office/word/2010/wordprocessingDrawing" xmlns:wp="http://schemas.openxmlformats.org/drawingml/2006/wordprocessingDrawing" xmlns:w10="urn:schemas-microsoft-com:office:word" xmlns:w="http://schemas.openxmlformats.org/wordprocessingml/2006/main" xmlns:w14="http://schemas.microsoft.com/office/word/2010/wordml" xmlns:w15="http://schemas.microsoft.com/office/word/2012/wordml" xmlns:w16cex="http://schemas.microsoft.com/office/word/2018/wordml/cex" xmlns:w16cid="http://schemas.microsoft.com/office/word/2016/wordml/cid" xmlns:w16="http://schemas.microsoft.com/office/word/2018/wordml" xmlns:w16du="http://schemas.microsoft.com/office/word/2023/wordml/word16du" xmlns:w16sdtdh="http://schemas.microsoft.com/office/word/2020/wordml/sdtdatahash" xmlns:w16sdtfl="http://schemas.microsoft.com/office/word/2024/wordml/sdtformatlock" xmlns:w16se="http://schemas.microsoft.com/office/word/2015/wordml/symex" xmlns:wpg="http://schemas.microsoft.com/office/word/2010/wordprocessingGroup" xmlns:wpi="http://schemas.microsoft.com/office/word/2010/wordprocessingInk" xmlns:wne="http://schemas.microsoft.com/office/word/2006/wordml" xmlns:wps="http://schemas.microsoft.com/office/word/2010/wordprocessingShape" mc:Ignorable="w14 w15 w16se w16cid w16 w16cex w16sdtdh w16sdtfl w16du wp14">
+<w:numbering xmlns:wpc="http://schemas.microsoft.com/office/word/2010/wordprocessingCanvas" xmlns:cx="http://schemas.microsoft.com/office/drawing/2014/chartex" xmlns:cx1="http://schemas.microsoft.com/office/drawing/2015/9/8/chartex" xmlns:cx2="http://schemas.microsoft.com/office/drawing/2015/10/21/chartex" xmlns:cx3="http://schemas.microsoft.com/office/drawing/2016/5/9/chartex" xmlns:cx4="http://schemas.microsoft.com/office/drawing/2016/5/10/chartex" xmlns:cx5="http://schemas.microsoft.com/office/drawing/2016/5/11/chartex" xmlns:cx6="http://schemas.microsoft.com/office/drawing/2016/5/12/chartex" xmlns:cx7="http://schemas.microsoft.com/office/drawing/2016/5/13/chartex" xmlns:cx8="http://schemas.microsoft.com/office/drawing/2016/5/14/chartex" xmlns:mc="http://schemas.openxmlformats.org/markup-compatibility/2006" xmlns:aink="http://schemas.microsoft.com/office/drawing/2016/ink" xmlns:am3d="http://schemas.microsoft.com/office/drawing/2017/model3d" xmlns:o="urn:schemas-microsoft-com:office:office" xmlns:oel="http://schemas.microsoft.com/office/2019/extlst" xmlns:r="http://schemas.openxmlformats.org/officeDocument/2006/relationships" xmlns:m="http://schemas.openxmlformats.org/officeDocument/2006/math" xmlns:v="urn:schemas-microsoft-com:vml" xmlns:wp14="http://schemas.microsoft.com/office/word/2010/wordprocessingDrawing" xmlns:wp="http://schemas.openxmlformats.org/drawingml/2006/wordprocessingDrawing" xmlns:w10="urn:schemas-microsoft-com:office:word" xmlns:w="http://schemas.openxmlformats.org/wordprocessingml/2006/main" xmlns:w14="http://schemas.microsoft.com/office/word/2010/wordml" xmlns:w15="http://schemas.microsoft.com/office/word/2012/wordml" xmlns:w16cex="http://schemas.microsoft.com/office/word/2018/wordml/cex" xmlns:w16cid="http://schemas.microsoft.com/office/word/2016/wordml/cid" xmlns:w16="http://schemas.microsoft.com/office/word/2018/wordml" xmlns:w16sdtdh="http://schemas.microsoft.com/office/word/2020/wordml/sdtdatahash" xmlns:w16se="http://schemas.microsoft.com/office/word/2015/wordml/symex" xmlns:wpg="http://schemas.microsoft.com/office/word/2010/wordprocessingGroup" xmlns:wpi="http://schemas.microsoft.com/office/word/2010/wordprocessingInk" xmlns:wne="http://schemas.microsoft.com/office/word/2006/wordml" xmlns:wps="http://schemas.microsoft.com/office/word/2010/wordprocessingShape" mc:Ignorable="w14 w15 w16se w16cid w16 w16cex w16sdtdh wp14">
   <w:abstractNum w:abstractNumId="0" w15:restartNumberingAfterBreak="0">
     <w:nsid w:val="04747F31"/>
     <w:multiLevelType w:val="multilevel"/>
@@ -10399,7 +9227,7 @@
 </file>
 
 <file path=word/styles.xml><?xml version="1.0" encoding="utf-8"?>
-<w:styles xmlns:mc="http://schemas.openxmlformats.org/markup-compatibility/2006" xmlns:r="http://schemas.openxmlformats.org/officeDocument/2006/relationships" xmlns:w="http://schemas.openxmlformats.org/wordprocessingml/2006/main" xmlns:w14="http://schemas.microsoft.com/office/word/2010/wordml" xmlns:w15="http://schemas.microsoft.com/office/word/2012/wordml" xmlns:w16cex="http://schemas.microsoft.com/office/word/2018/wordml/cex" xmlns:w16cid="http://schemas.microsoft.com/office/word/2016/wordml/cid" xmlns:w16="http://schemas.microsoft.com/office/word/2018/wordml" xmlns:w16du="http://schemas.microsoft.com/office/word/2023/wordml/word16du" xmlns:w16sdtdh="http://schemas.microsoft.com/office/word/2020/wordml/sdtdatahash" xmlns:w16sdtfl="http://schemas.microsoft.com/office/word/2024/wordml/sdtformatlock" xmlns:w16se="http://schemas.microsoft.com/office/word/2015/wordml/symex" mc:Ignorable="w14 w15 w16se w16cid w16 w16cex w16sdtdh w16sdtfl w16du">
+<w:styles xmlns:mc="http://schemas.openxmlformats.org/markup-compatibility/2006" xmlns:r="http://schemas.openxmlformats.org/officeDocument/2006/relationships" xmlns:w="http://schemas.openxmlformats.org/wordprocessingml/2006/main" xmlns:w14="http://schemas.microsoft.com/office/word/2010/wordml" xmlns:w15="http://schemas.microsoft.com/office/word/2012/wordml" xmlns:w16cex="http://schemas.microsoft.com/office/word/2018/wordml/cex" xmlns:w16cid="http://schemas.microsoft.com/office/word/2016/wordml/cid" xmlns:w16="http://schemas.microsoft.com/office/word/2018/wordml" xmlns:w16sdtdh="http://schemas.microsoft.com/office/word/2020/wordml/sdtdatahash" xmlns:w16se="http://schemas.microsoft.com/office/word/2015/wordml/symex" mc:Ignorable="w14 w15 w16se w16cid w16 w16cex w16sdtdh">
   <w:docDefaults>
     <w:rPrDefault>
       <w:rPr>

</xml_diff>